<commit_message>
fix animation bug: animation was terminated prematurely add bouncing-back animation-mode
</commit_message>
<xml_diff>
--- a/xul/doc/XML UI Language.docx
+++ b/xul/doc/XML UI Language.docx
@@ -1203,7 +1203,7 @@
     </w:p>
     <w:p>
       <w:pPr>
-        <w:pStyle w:val="12"/>
+        <w:pStyle w:val="TOC1"/>
         <w:rPr>
           <w:rFonts w:asciiTheme="minorHAnsi" w:eastAsiaTheme="minorEastAsia" w:hAnsiTheme="minorHAnsi" w:cstheme="minorBidi"/>
           <w:noProof/>
@@ -1281,7 +1281,7 @@
     </w:p>
     <w:p>
       <w:pPr>
-        <w:pStyle w:val="12"/>
+        <w:pStyle w:val="TOC1"/>
         <w:rPr>
           <w:rFonts w:asciiTheme="minorHAnsi" w:eastAsiaTheme="minorEastAsia" w:hAnsiTheme="minorHAnsi" w:cstheme="minorBidi"/>
           <w:noProof/>
@@ -1351,7 +1351,7 @@
     </w:p>
     <w:p>
       <w:pPr>
-        <w:pStyle w:val="12"/>
+        <w:pStyle w:val="TOC1"/>
         <w:rPr>
           <w:rFonts w:asciiTheme="minorHAnsi" w:eastAsiaTheme="minorEastAsia" w:hAnsiTheme="minorHAnsi" w:cstheme="minorBidi"/>
           <w:noProof/>
@@ -1436,7 +1436,7 @@
     </w:p>
     <w:p>
       <w:pPr>
-        <w:pStyle w:val="21"/>
+        <w:pStyle w:val="TOC2"/>
         <w:tabs>
           <w:tab w:val="left" w:pos="1050"/>
           <w:tab w:val="right" w:leader="dot" w:pos="8296"/>
@@ -1526,7 +1526,7 @@
     </w:p>
     <w:p>
       <w:pPr>
-        <w:pStyle w:val="12"/>
+        <w:pStyle w:val="TOC1"/>
         <w:rPr>
           <w:rFonts w:asciiTheme="minorHAnsi" w:eastAsiaTheme="minorEastAsia" w:hAnsiTheme="minorHAnsi" w:cstheme="minorBidi"/>
           <w:noProof/>
@@ -1611,7 +1611,7 @@
     </w:p>
     <w:p>
       <w:pPr>
-        <w:pStyle w:val="21"/>
+        <w:pStyle w:val="TOC2"/>
         <w:tabs>
           <w:tab w:val="left" w:pos="1050"/>
           <w:tab w:val="right" w:leader="dot" w:pos="8296"/>
@@ -1701,7 +1701,7 @@
     </w:p>
     <w:p>
       <w:pPr>
-        <w:pStyle w:val="21"/>
+        <w:pStyle w:val="TOC2"/>
         <w:tabs>
           <w:tab w:val="left" w:pos="1050"/>
           <w:tab w:val="right" w:leader="dot" w:pos="8296"/>
@@ -1791,7 +1791,7 @@
     </w:p>
     <w:p>
       <w:pPr>
-        <w:pStyle w:val="12"/>
+        <w:pStyle w:val="TOC1"/>
         <w:rPr>
           <w:rFonts w:asciiTheme="minorHAnsi" w:eastAsiaTheme="minorEastAsia" w:hAnsiTheme="minorHAnsi" w:cstheme="minorBidi"/>
           <w:noProof/>
@@ -1883,7 +1883,7 @@
     </w:p>
     <w:p>
       <w:pPr>
-        <w:pStyle w:val="21"/>
+        <w:pStyle w:val="TOC2"/>
         <w:tabs>
           <w:tab w:val="left" w:pos="1050"/>
           <w:tab w:val="right" w:leader="dot" w:pos="8296"/>
@@ -1973,7 +1973,7 @@
     </w:p>
     <w:p>
       <w:pPr>
-        <w:pStyle w:val="30"/>
+        <w:pStyle w:val="TOC3"/>
         <w:tabs>
           <w:tab w:val="left" w:pos="1680"/>
           <w:tab w:val="right" w:leader="dot" w:pos="8296"/>
@@ -2070,7 +2070,7 @@
     </w:p>
     <w:p>
       <w:pPr>
-        <w:pStyle w:val="30"/>
+        <w:pStyle w:val="TOC3"/>
         <w:tabs>
           <w:tab w:val="left" w:pos="1680"/>
           <w:tab w:val="right" w:leader="dot" w:pos="8296"/>
@@ -2167,7 +2167,7 @@
     </w:p>
     <w:p>
       <w:pPr>
-        <w:pStyle w:val="30"/>
+        <w:pStyle w:val="TOC3"/>
         <w:tabs>
           <w:tab w:val="left" w:pos="1680"/>
           <w:tab w:val="right" w:leader="dot" w:pos="8296"/>
@@ -2264,7 +2264,7 @@
     </w:p>
     <w:p>
       <w:pPr>
-        <w:pStyle w:val="30"/>
+        <w:pStyle w:val="TOC3"/>
         <w:tabs>
           <w:tab w:val="left" w:pos="1680"/>
           <w:tab w:val="right" w:leader="dot" w:pos="8296"/>
@@ -2361,7 +2361,7 @@
     </w:p>
     <w:p>
       <w:pPr>
-        <w:pStyle w:val="30"/>
+        <w:pStyle w:val="TOC3"/>
         <w:tabs>
           <w:tab w:val="left" w:pos="1680"/>
           <w:tab w:val="right" w:leader="dot" w:pos="8296"/>
@@ -2458,7 +2458,7 @@
     </w:p>
     <w:p>
       <w:pPr>
-        <w:pStyle w:val="30"/>
+        <w:pStyle w:val="TOC3"/>
         <w:tabs>
           <w:tab w:val="left" w:pos="1680"/>
           <w:tab w:val="right" w:leader="dot" w:pos="8296"/>
@@ -2555,7 +2555,7 @@
     </w:p>
     <w:p>
       <w:pPr>
-        <w:pStyle w:val="30"/>
+        <w:pStyle w:val="TOC3"/>
         <w:tabs>
           <w:tab w:val="left" w:pos="1680"/>
           <w:tab w:val="right" w:leader="dot" w:pos="8296"/>
@@ -2645,7 +2645,7 @@
     </w:p>
     <w:p>
       <w:pPr>
-        <w:pStyle w:val="21"/>
+        <w:pStyle w:val="TOC2"/>
         <w:tabs>
           <w:tab w:val="left" w:pos="1050"/>
           <w:tab w:val="right" w:leader="dot" w:pos="8296"/>
@@ -2735,7 +2735,7 @@
     </w:p>
     <w:p>
       <w:pPr>
-        <w:pStyle w:val="30"/>
+        <w:pStyle w:val="TOC3"/>
         <w:tabs>
           <w:tab w:val="left" w:pos="1680"/>
           <w:tab w:val="right" w:leader="dot" w:pos="8296"/>
@@ -2832,7 +2832,7 @@
     </w:p>
     <w:p>
       <w:pPr>
-        <w:pStyle w:val="30"/>
+        <w:pStyle w:val="TOC3"/>
         <w:tabs>
           <w:tab w:val="left" w:pos="1680"/>
           <w:tab w:val="right" w:leader="dot" w:pos="8296"/>
@@ -2929,7 +2929,7 @@
     </w:p>
     <w:p>
       <w:pPr>
-        <w:pStyle w:val="30"/>
+        <w:pStyle w:val="TOC3"/>
         <w:tabs>
           <w:tab w:val="left" w:pos="1680"/>
           <w:tab w:val="right" w:leader="dot" w:pos="8296"/>
@@ -3026,7 +3026,7 @@
     </w:p>
     <w:p>
       <w:pPr>
-        <w:pStyle w:val="30"/>
+        <w:pStyle w:val="TOC3"/>
         <w:tabs>
           <w:tab w:val="left" w:pos="1680"/>
           <w:tab w:val="right" w:leader="dot" w:pos="8296"/>
@@ -3123,7 +3123,7 @@
     </w:p>
     <w:p>
       <w:pPr>
-        <w:pStyle w:val="30"/>
+        <w:pStyle w:val="TOC3"/>
         <w:tabs>
           <w:tab w:val="left" w:pos="1680"/>
           <w:tab w:val="right" w:leader="dot" w:pos="8296"/>
@@ -3220,7 +3220,7 @@
     </w:p>
     <w:p>
       <w:pPr>
-        <w:pStyle w:val="21"/>
+        <w:pStyle w:val="TOC2"/>
         <w:tabs>
           <w:tab w:val="left" w:pos="1050"/>
           <w:tab w:val="right" w:leader="dot" w:pos="8296"/>
@@ -3317,7 +3317,7 @@
     </w:p>
     <w:p>
       <w:pPr>
-        <w:pStyle w:val="30"/>
+        <w:pStyle w:val="TOC3"/>
         <w:tabs>
           <w:tab w:val="left" w:pos="1680"/>
           <w:tab w:val="right" w:leader="dot" w:pos="8296"/>
@@ -3407,7 +3407,7 @@
     </w:p>
     <w:p>
       <w:pPr>
-        <w:pStyle w:val="30"/>
+        <w:pStyle w:val="TOC3"/>
         <w:tabs>
           <w:tab w:val="left" w:pos="1680"/>
           <w:tab w:val="right" w:leader="dot" w:pos="8296"/>
@@ -3519,7 +3519,7 @@
     </w:p>
     <w:p>
       <w:pPr>
-        <w:pStyle w:val="30"/>
+        <w:pStyle w:val="TOC3"/>
         <w:tabs>
           <w:tab w:val="left" w:pos="1680"/>
           <w:tab w:val="right" w:leader="dot" w:pos="8296"/>
@@ -3609,7 +3609,7 @@
     </w:p>
     <w:p>
       <w:pPr>
-        <w:pStyle w:val="21"/>
+        <w:pStyle w:val="TOC2"/>
         <w:tabs>
           <w:tab w:val="left" w:pos="1050"/>
           <w:tab w:val="right" w:leader="dot" w:pos="8296"/>
@@ -3699,7 +3699,7 @@
     </w:p>
     <w:p>
       <w:pPr>
-        <w:pStyle w:val="30"/>
+        <w:pStyle w:val="TOC3"/>
         <w:tabs>
           <w:tab w:val="left" w:pos="1680"/>
           <w:tab w:val="right" w:leader="dot" w:pos="8296"/>
@@ -3789,7 +3789,7 @@
     </w:p>
     <w:p>
       <w:pPr>
-        <w:pStyle w:val="30"/>
+        <w:pStyle w:val="TOC3"/>
         <w:tabs>
           <w:tab w:val="left" w:pos="1680"/>
           <w:tab w:val="right" w:leader="dot" w:pos="8296"/>
@@ -3879,7 +3879,7 @@
     </w:p>
     <w:p>
       <w:pPr>
-        <w:pStyle w:val="21"/>
+        <w:pStyle w:val="TOC2"/>
         <w:tabs>
           <w:tab w:val="left" w:pos="1050"/>
           <w:tab w:val="right" w:leader="dot" w:pos="8296"/>
@@ -3976,7 +3976,7 @@
     </w:p>
     <w:p>
       <w:pPr>
-        <w:pStyle w:val="12"/>
+        <w:pStyle w:val="TOC1"/>
         <w:rPr>
           <w:rFonts w:asciiTheme="minorHAnsi" w:eastAsiaTheme="minorEastAsia" w:hAnsiTheme="minorHAnsi" w:cstheme="minorBidi"/>
           <w:noProof/>
@@ -4061,7 +4061,7 @@
     </w:p>
     <w:p>
       <w:pPr>
-        <w:pStyle w:val="21"/>
+        <w:pStyle w:val="TOC2"/>
         <w:tabs>
           <w:tab w:val="left" w:pos="1050"/>
           <w:tab w:val="right" w:leader="dot" w:pos="8296"/>
@@ -4151,7 +4151,7 @@
     </w:p>
     <w:p>
       <w:pPr>
-        <w:pStyle w:val="21"/>
+        <w:pStyle w:val="TOC2"/>
         <w:tabs>
           <w:tab w:val="left" w:pos="1050"/>
           <w:tab w:val="right" w:leader="dot" w:pos="8296"/>
@@ -4248,7 +4248,7 @@
     </w:p>
     <w:p>
       <w:pPr>
-        <w:pStyle w:val="21"/>
+        <w:pStyle w:val="TOC2"/>
         <w:tabs>
           <w:tab w:val="left" w:pos="1050"/>
           <w:tab w:val="right" w:leader="dot" w:pos="8296"/>
@@ -4338,7 +4338,7 @@
     </w:p>
     <w:p>
       <w:pPr>
-        <w:pStyle w:val="12"/>
+        <w:pStyle w:val="TOC1"/>
         <w:rPr>
           <w:rFonts w:asciiTheme="minorHAnsi" w:eastAsiaTheme="minorEastAsia" w:hAnsiTheme="minorHAnsi" w:cstheme="minorBidi"/>
           <w:noProof/>
@@ -4423,7 +4423,7 @@
     </w:p>
     <w:p>
       <w:pPr>
-        <w:pStyle w:val="21"/>
+        <w:pStyle w:val="TOC2"/>
         <w:tabs>
           <w:tab w:val="left" w:pos="1050"/>
           <w:tab w:val="right" w:leader="dot" w:pos="8296"/>
@@ -4520,7 +4520,7 @@
     </w:p>
     <w:p>
       <w:pPr>
-        <w:pStyle w:val="21"/>
+        <w:pStyle w:val="TOC2"/>
         <w:tabs>
           <w:tab w:val="left" w:pos="1050"/>
           <w:tab w:val="right" w:leader="dot" w:pos="8296"/>
@@ -4617,7 +4617,7 @@
     </w:p>
     <w:p>
       <w:pPr>
-        <w:pStyle w:val="21"/>
+        <w:pStyle w:val="TOC2"/>
         <w:tabs>
           <w:tab w:val="left" w:pos="1050"/>
           <w:tab w:val="right" w:leader="dot" w:pos="8296"/>
@@ -4714,7 +4714,7 @@
     </w:p>
     <w:p>
       <w:pPr>
-        <w:pStyle w:val="21"/>
+        <w:pStyle w:val="TOC2"/>
         <w:tabs>
           <w:tab w:val="left" w:pos="1050"/>
           <w:tab w:val="right" w:leader="dot" w:pos="8296"/>
@@ -4811,7 +4811,7 @@
     </w:p>
     <w:p>
       <w:pPr>
-        <w:pStyle w:val="21"/>
+        <w:pStyle w:val="TOC2"/>
         <w:tabs>
           <w:tab w:val="left" w:pos="1050"/>
           <w:tab w:val="right" w:leader="dot" w:pos="8296"/>
@@ -4908,7 +4908,7 @@
     </w:p>
     <w:p>
       <w:pPr>
-        <w:pStyle w:val="21"/>
+        <w:pStyle w:val="TOC2"/>
         <w:tabs>
           <w:tab w:val="left" w:pos="1050"/>
           <w:tab w:val="right" w:leader="dot" w:pos="8296"/>
@@ -5005,7 +5005,7 @@
     </w:p>
     <w:p>
       <w:pPr>
-        <w:pStyle w:val="21"/>
+        <w:pStyle w:val="TOC2"/>
         <w:tabs>
           <w:tab w:val="left" w:pos="1050"/>
           <w:tab w:val="right" w:leader="dot" w:pos="8296"/>
@@ -5102,7 +5102,7 @@
     </w:p>
     <w:p>
       <w:pPr>
-        <w:pStyle w:val="12"/>
+        <w:pStyle w:val="TOC1"/>
         <w:rPr>
           <w:rFonts w:asciiTheme="minorHAnsi" w:eastAsiaTheme="minorEastAsia" w:hAnsiTheme="minorHAnsi" w:cstheme="minorBidi"/>
           <w:noProof/>
@@ -5194,7 +5194,7 @@
     </w:p>
     <w:p>
       <w:pPr>
-        <w:pStyle w:val="21"/>
+        <w:pStyle w:val="TOC2"/>
         <w:tabs>
           <w:tab w:val="left" w:pos="1050"/>
           <w:tab w:val="right" w:leader="dot" w:pos="8296"/>
@@ -5284,7 +5284,7 @@
     </w:p>
     <w:p>
       <w:pPr>
-        <w:pStyle w:val="21"/>
+        <w:pStyle w:val="TOC2"/>
         <w:tabs>
           <w:tab w:val="left" w:pos="1050"/>
           <w:tab w:val="right" w:leader="dot" w:pos="8296"/>
@@ -5374,7 +5374,7 @@
     </w:p>
     <w:p>
       <w:pPr>
-        <w:pStyle w:val="30"/>
+        <w:pStyle w:val="TOC3"/>
         <w:tabs>
           <w:tab w:val="left" w:pos="1680"/>
           <w:tab w:val="right" w:leader="dot" w:pos="8296"/>
@@ -5471,7 +5471,7 @@
     </w:p>
     <w:p>
       <w:pPr>
-        <w:pStyle w:val="30"/>
+        <w:pStyle w:val="TOC3"/>
         <w:tabs>
           <w:tab w:val="left" w:pos="1680"/>
           <w:tab w:val="right" w:leader="dot" w:pos="8296"/>
@@ -5568,7 +5568,7 @@
     </w:p>
     <w:p>
       <w:pPr>
-        <w:pStyle w:val="30"/>
+        <w:pStyle w:val="TOC3"/>
         <w:tabs>
           <w:tab w:val="left" w:pos="1680"/>
           <w:tab w:val="right" w:leader="dot" w:pos="8296"/>
@@ -5665,7 +5665,7 @@
     </w:p>
     <w:p>
       <w:pPr>
-        <w:pStyle w:val="30"/>
+        <w:pStyle w:val="TOC3"/>
         <w:tabs>
           <w:tab w:val="left" w:pos="1680"/>
           <w:tab w:val="right" w:leader="dot" w:pos="8296"/>
@@ -5762,7 +5762,7 @@
     </w:p>
     <w:p>
       <w:pPr>
-        <w:pStyle w:val="30"/>
+        <w:pStyle w:val="TOC3"/>
         <w:tabs>
           <w:tab w:val="left" w:pos="1680"/>
           <w:tab w:val="right" w:leader="dot" w:pos="8296"/>
@@ -5859,7 +5859,7 @@
     </w:p>
     <w:p>
       <w:pPr>
-        <w:pStyle w:val="30"/>
+        <w:pStyle w:val="TOC3"/>
         <w:tabs>
           <w:tab w:val="left" w:pos="1680"/>
           <w:tab w:val="right" w:leader="dot" w:pos="8296"/>
@@ -5956,7 +5956,7 @@
     </w:p>
     <w:p>
       <w:pPr>
-        <w:pStyle w:val="30"/>
+        <w:pStyle w:val="TOC3"/>
         <w:tabs>
           <w:tab w:val="left" w:pos="1680"/>
           <w:tab w:val="right" w:leader="dot" w:pos="8296"/>
@@ -6053,7 +6053,7 @@
     </w:p>
     <w:p>
       <w:pPr>
-        <w:pStyle w:val="30"/>
+        <w:pStyle w:val="TOC3"/>
         <w:tabs>
           <w:tab w:val="left" w:pos="1680"/>
           <w:tab w:val="right" w:leader="dot" w:pos="8296"/>
@@ -6150,7 +6150,7 @@
     </w:p>
     <w:p>
       <w:pPr>
-        <w:pStyle w:val="12"/>
+        <w:pStyle w:val="TOC1"/>
         <w:rPr>
           <w:rFonts w:asciiTheme="minorHAnsi" w:eastAsiaTheme="minorEastAsia" w:hAnsiTheme="minorHAnsi" w:cstheme="minorBidi"/>
           <w:noProof/>
@@ -7146,6 +7146,7 @@
       <w:r>
         <w:t>节点</w:t>
       </w:r>
+      <w:proofErr w:type="gramStart"/>
       <w:r>
         <w:rPr>
           <w:rFonts w:hint="eastAsia"/>
@@ -7153,7 +7154,11 @@
         <w:t>作为</w:t>
       </w:r>
       <w:r>
-        <w:t>根级元素。</w:t>
+        <w:t>根级元素</w:t>
+      </w:r>
+      <w:proofErr w:type="gramEnd"/>
+      <w:r>
+        <w:t>。</w:t>
       </w:r>
     </w:p>
     <w:p>
@@ -9891,6 +9896,7 @@
                 <w:color w:val="FFFFFF"/>
               </w:rPr>
             </w:pPr>
+            <w:proofErr w:type="gramStart"/>
             <w:r>
               <w:rPr>
                 <w:rFonts w:hint="eastAsia"/>
@@ -9900,6 +9906,7 @@
               </w:rPr>
               <w:t>直接父级</w:t>
             </w:r>
+            <w:proofErr w:type="gramEnd"/>
           </w:p>
         </w:tc>
         <w:tc>
@@ -10016,9 +10023,11 @@
             <w:shd w:val="clear" w:color="auto" w:fill="C9CEFF"/>
           </w:tcPr>
           <w:p>
+            <w:proofErr w:type="gramStart"/>
             <w:r>
               <w:t>任意内容</w:t>
             </w:r>
+            <w:proofErr w:type="gramEnd"/>
           </w:p>
         </w:tc>
         <w:tc>
@@ -10187,9 +10196,11 @@
             <w:shd w:val="clear" w:color="auto" w:fill="C9CEFF"/>
           </w:tcPr>
           <w:p>
+            <w:proofErr w:type="gramStart"/>
             <w:r>
               <w:t>任意内容</w:t>
             </w:r>
+            <w:proofErr w:type="gramEnd"/>
           </w:p>
         </w:tc>
         <w:tc>
@@ -10911,12 +10922,14 @@
               </w:rPr>
               <w:t>UI</w:t>
             </w:r>
+            <w:proofErr w:type="gramStart"/>
             <w:r>
               <w:rPr>
                 <w:rFonts w:hint="eastAsia"/>
               </w:rPr>
               <w:t>页面根级元素</w:t>
             </w:r>
+            <w:proofErr w:type="gramEnd"/>
           </w:p>
         </w:tc>
       </w:tr>
@@ -11161,12 +11174,14 @@
             <w:shd w:val="clear" w:color="auto" w:fill="C4C4C4"/>
           </w:tcPr>
           <w:p>
+            <w:proofErr w:type="gramStart"/>
             <w:r>
               <w:rPr>
                 <w:rFonts w:hint="eastAsia"/>
               </w:rPr>
               <w:t>根级元素</w:t>
             </w:r>
+            <w:proofErr w:type="gramEnd"/>
           </w:p>
         </w:tc>
       </w:tr>
@@ -11226,9 +11241,11 @@
             <w:shd w:val="clear" w:color="auto" w:fill="C9CEFF"/>
           </w:tcPr>
           <w:p>
+            <w:proofErr w:type="gramStart"/>
             <w:r>
               <w:t>任意内容</w:t>
             </w:r>
+            <w:proofErr w:type="gramEnd"/>
           </w:p>
         </w:tc>
         <w:tc>
@@ -13003,8 +13020,13 @@
         <w:t>id</w:t>
       </w:r>
       <w:r>
-        <w:t>引用实例化。它可以在不同的页面中共享相同</w:t>
-      </w:r>
+        <w:t>引用实例化。它可以在不同的页面中共</w:t>
+      </w:r>
+      <w:proofErr w:type="gramStart"/>
+      <w:r>
+        <w:t>享相同</w:t>
+      </w:r>
+      <w:proofErr w:type="gramEnd"/>
       <w:r>
         <w:rPr>
           <w:rFonts w:hint="eastAsia"/>
@@ -13224,7 +13246,15 @@
           </w:p>
           <w:p>
             <w:r>
-              <w:t>此模式将向父级元素发送</w:t>
+              <w:t>此模式将</w:t>
+            </w:r>
+            <w:proofErr w:type="gramStart"/>
+            <w:r>
+              <w:t>向父级元素</w:t>
+            </w:r>
+            <w:proofErr w:type="gramEnd"/>
+            <w:r>
+              <w:t>发送</w:t>
             </w:r>
             <w:r>
               <w:rPr>
@@ -13937,7 +13967,15 @@
           </w:p>
           <w:p>
             <w:r>
-              <w:t>[x,y,z]</w:t>
+              <w:t>[</w:t>
+            </w:r>
+            <w:proofErr w:type="gramStart"/>
+            <w:r>
+              <w:t>x,y</w:t>
+            </w:r>
+            <w:proofErr w:type="gramEnd"/>
+            <w:r>
+              <w:t>,z]</w:t>
             </w:r>
           </w:p>
           <w:p>
@@ -15526,7 +15564,15 @@
               <w:t>[</w:t>
             </w:r>
             <w:r>
-              <w:t>: param1 [, param2 [, …] ] ]</w:t>
+              <w:t>: param1 [, param2 [, …</w:t>
+            </w:r>
+            <w:proofErr w:type="gramStart"/>
+            <w:r>
+              <w:t>] ]</w:t>
+            </w:r>
+            <w:proofErr w:type="gramEnd"/>
+            <w:r>
+              <w:t xml:space="preserve"> ]</w:t>
             </w:r>
           </w:p>
           <w:p>
@@ -15565,6 +15611,49 @@
               <w:rPr>
                 <w:rFonts w:hint="eastAsia"/>
               </w:rPr>
+              <w:t>弹</w:t>
+            </w:r>
+            <w:r>
+              <w:rPr>
+                <w:rFonts w:hint="eastAsia"/>
+              </w:rPr>
+              <w:t>跳</w:t>
+            </w:r>
+            <w:r>
+              <w:rPr>
+                <w:rFonts w:hint="eastAsia"/>
+              </w:rPr>
+              <w:t>，参数：</w:t>
+            </w:r>
+            <w:r>
+              <w:rPr>
+                <w:rFonts w:hint="eastAsia"/>
+              </w:rPr>
+              <w:t>s</w:t>
+            </w:r>
+            <w:r>
+              <w:t>peed, freq, slope, strength</w:t>
+            </w:r>
+          </w:p>
+          <w:p>
+            <w:pPr>
+              <w:rPr>
+                <w:rFonts w:hint="eastAsia"/>
+              </w:rPr>
+            </w:pPr>
+            <w:r>
+              <w:rPr>
+                <w:rFonts w:hint="eastAsia"/>
+              </w:rPr>
+              <w:t>b</w:t>
+            </w:r>
+            <w:r>
+              <w:t>ouncing-back</w:t>
+            </w:r>
+            <w:r>
+              <w:rPr>
+                <w:rFonts w:hint="eastAsia"/>
+              </w:rPr>
               <w:t>回弹，参数：</w:t>
             </w:r>
             <w:r>
@@ -15574,8 +15663,10 @@
               <w:t>s</w:t>
             </w:r>
             <w:r>
-              <w:t>peed, freq, slope, strength</w:t>
-            </w:r>
+              <w:t>lope,speed,strength</w:t>
+            </w:r>
+            <w:bookmarkStart w:id="42" w:name="_GoBack"/>
+            <w:bookmarkEnd w:id="42"/>
           </w:p>
           <w:p>
             <w:r>
@@ -16242,14 +16333,14 @@
       <w:pPr>
         <w:pStyle w:val="3"/>
       </w:pPr>
-      <w:bookmarkStart w:id="42" w:name="_Toc405196586"/>
+      <w:bookmarkStart w:id="43" w:name="_Toc405196586"/>
       <w:r>
         <w:t xml:space="preserve">action </w:t>
       </w:r>
       <w:r>
         <w:t>行为</w:t>
       </w:r>
-      <w:bookmarkEnd w:id="42"/>
+      <w:bookmarkEnd w:id="43"/>
     </w:p>
     <w:p>
       <w:pPr>
@@ -16636,7 +16727,21 @@
         <w:rPr>
           <w:rFonts w:hint="eastAsia"/>
         </w:rPr>
-        <w:t>事件绑定到类型为</w:t>
+        <w:t>事件绑定</w:t>
+      </w:r>
+      <w:proofErr w:type="gramStart"/>
+      <w:r>
+        <w:rPr>
+          <w:rFonts w:hint="eastAsia"/>
+        </w:rPr>
+        <w:t>到类型</w:t>
+      </w:r>
+      <w:proofErr w:type="gramEnd"/>
+      <w:r>
+        <w:rPr>
+          <w:rFonts w:hint="eastAsia"/>
+        </w:rPr>
+        <w:t>为</w:t>
       </w:r>
       <w:r>
         <w:rPr>
@@ -17026,13 +17131,27 @@
               <w:rPr>
                 <w:rFonts w:hint="eastAsia"/>
               </w:rPr>
-              <w:t>：毫秒</w:t>
-            </w:r>
-            <w:r>
-              <w:rPr>
-                <w:rFonts w:hint="eastAsia"/>
-              </w:rPr>
-              <w:t>(ms</w:t>
+              <w:t>：</w:t>
+            </w:r>
+            <w:proofErr w:type="gramStart"/>
+            <w:r>
+              <w:rPr>
+                <w:rFonts w:hint="eastAsia"/>
+              </w:rPr>
+              <w:t>毫秒</w:t>
+            </w:r>
+            <w:r>
+              <w:rPr>
+                <w:rFonts w:hint="eastAsia"/>
+              </w:rPr>
+              <w:t>(</w:t>
+            </w:r>
+            <w:proofErr w:type="gramEnd"/>
+            <w:r>
+              <w:rPr>
+                <w:rFonts w:hint="eastAsia"/>
+              </w:rPr>
+              <w:t>ms</w:t>
             </w:r>
             <w:r>
               <w:t>)</w:t>
@@ -17111,12 +17230,14 @@
               </w:rPr>
               <w:t>天零</w:t>
             </w:r>
+            <w:proofErr w:type="gramStart"/>
             <w:r>
               <w:rPr>
                 <w:rFonts w:hint="eastAsia"/>
               </w:rPr>
               <w:t>2</w:t>
             </w:r>
+            <w:proofErr w:type="gramEnd"/>
             <w:r>
               <w:rPr>
                 <w:rFonts w:hint="eastAsia"/>
@@ -17563,7 +17684,21 @@
               <w:rPr>
                 <w:rFonts w:hint="eastAsia"/>
               </w:rPr>
-              <w:t>组件的父级容器可收到此事件）</w:t>
+              <w:t>组件</w:t>
+            </w:r>
+            <w:proofErr w:type="gramStart"/>
+            <w:r>
+              <w:rPr>
+                <w:rFonts w:hint="eastAsia"/>
+              </w:rPr>
+              <w:t>的父级容器</w:t>
+            </w:r>
+            <w:proofErr w:type="gramEnd"/>
+            <w:r>
+              <w:rPr>
+                <w:rFonts w:hint="eastAsia"/>
+              </w:rPr>
+              <w:t>可收到此事件）</w:t>
             </w:r>
           </w:p>
           <w:p>
@@ -17687,14 +17822,28 @@
               <w:rPr>
                 <w:rFonts w:hint="eastAsia"/>
               </w:rPr>
-              <w:t>组件的父级</w:t>
+              <w:t>组件</w:t>
+            </w:r>
+            <w:proofErr w:type="gramStart"/>
+            <w:r>
+              <w:rPr>
+                <w:rFonts w:hint="eastAsia"/>
+              </w:rPr>
+              <w:t>的父级</w:t>
             </w:r>
             <w:r>
               <w:rPr>
                 <w:rFonts w:hint="eastAsia"/>
               </w:rPr>
               <w:lastRenderedPageBreak/>
-              <w:t>容器可收到此事件）</w:t>
+              <w:t>容器</w:t>
+            </w:r>
+            <w:proofErr w:type="gramEnd"/>
+            <w:r>
+              <w:rPr>
+                <w:rFonts w:hint="eastAsia"/>
+              </w:rPr>
+              <w:t>可收到此事件）</w:t>
             </w:r>
           </w:p>
           <w:p>
@@ -18099,8 +18248,16 @@
               <w:rPr>
                 <w:rFonts w:hint="eastAsia"/>
               </w:rPr>
-              <w:t>组件加载图层成功</w:t>
-            </w:r>
+              <w:t>组件</w:t>
+            </w:r>
+            <w:proofErr w:type="gramStart"/>
+            <w:r>
+              <w:rPr>
+                <w:rFonts w:hint="eastAsia"/>
+              </w:rPr>
+              <w:t>加载图层成功</w:t>
+            </w:r>
+            <w:proofErr w:type="gramEnd"/>
             <w:r>
               <w:rPr>
                 <w:rFonts w:hint="eastAsia"/>
@@ -18138,6 +18295,7 @@
               </w:rPr>
               <w:t>image</w:t>
             </w:r>
+            <w:proofErr w:type="gramStart"/>
             <w:r>
               <w:rPr>
                 <w:rFonts w:hint="eastAsia"/>
@@ -18147,6 +18305,7 @@
             <w:r>
               <w:t>编号</w:t>
             </w:r>
+            <w:proofErr w:type="gramEnd"/>
           </w:p>
           <w:p>
             <w:r>
@@ -18647,7 +18806,21 @@
               <w:rPr>
                 <w:rFonts w:hint="eastAsia"/>
               </w:rPr>
-              <w:t>用户自定义命令，由应用自</w:t>
+              <w:t>用户自定义命令，</w:t>
+            </w:r>
+            <w:proofErr w:type="gramStart"/>
+            <w:r>
+              <w:rPr>
+                <w:rFonts w:hint="eastAsia"/>
+              </w:rPr>
+              <w:t>由应用</w:t>
+            </w:r>
+            <w:proofErr w:type="gramEnd"/>
+            <w:r>
+              <w:rPr>
+                <w:rFonts w:hint="eastAsia"/>
+              </w:rPr>
+              <w:t>自</w:t>
             </w:r>
             <w:r>
               <w:rPr>
@@ -18836,14 +19009,14 @@
       <w:pPr>
         <w:pStyle w:val="3"/>
       </w:pPr>
-      <w:bookmarkStart w:id="43" w:name="_Toc405196587"/>
+      <w:bookmarkStart w:id="44" w:name="_Toc405196587"/>
       <w:r>
         <w:t xml:space="preserve">data </w:t>
       </w:r>
       <w:r>
         <w:t>用户数据</w:t>
       </w:r>
-      <w:bookmarkEnd w:id="43"/>
+      <w:bookmarkEnd w:id="44"/>
     </w:p>
     <w:p>
       <w:pPr>
@@ -19103,14 +19276,14 @@
       <w:pPr>
         <w:pStyle w:val="3"/>
       </w:pPr>
-      <w:bookmarkStart w:id="44" w:name="_Toc405196588"/>
+      <w:bookmarkStart w:id="45" w:name="_Toc405196588"/>
       <w:r>
         <w:t xml:space="preserve">style </w:t>
       </w:r>
       <w:r>
         <w:t>样式</w:t>
       </w:r>
-      <w:bookmarkEnd w:id="44"/>
+      <w:bookmarkEnd w:id="45"/>
     </w:p>
     <w:p>
       <w:pPr>
@@ -21073,6 +21246,7 @@
               </w:rPr>
               <w:t>/</w:t>
             </w:r>
+            <w:proofErr w:type="gramStart"/>
             <w:r>
               <w:rPr>
                 <w:rFonts w:hint="eastAsia"/>
@@ -21086,13 +21260,21 @@
                 <w:i/>
                 <w:u w:val="single"/>
               </w:rPr>
-              <w:t>模式对齐时，水平对齐参数将不起任何作用</w:t>
-            </w:r>
+              <w:t>模式</w:t>
+            </w:r>
+            <w:proofErr w:type="gramEnd"/>
             <w:r>
               <w:rPr>
                 <w:i/>
                 <w:u w:val="single"/>
               </w:rPr>
+              <w:t>对齐时，水平对齐参数将不起任何作用</w:t>
+            </w:r>
+            <w:r>
+              <w:rPr>
+                <w:i/>
+                <w:u w:val="single"/>
+              </w:rPr>
               <w:t>！</w:t>
             </w:r>
           </w:p>
@@ -21346,11 +21528,19 @@
               </w:rPr>
               <w:t>1.0</w:t>
             </w:r>
-            <w:r>
-              <w:rPr>
-                <w:rFonts w:hint="eastAsia"/>
-              </w:rPr>
-              <w:t>文本超采样比例</w:t>
+            <w:proofErr w:type="gramStart"/>
+            <w:r>
+              <w:rPr>
+                <w:rFonts w:hint="eastAsia"/>
+              </w:rPr>
+              <w:t>文本超</w:t>
+            </w:r>
+            <w:proofErr w:type="gramEnd"/>
+            <w:r>
+              <w:rPr>
+                <w:rFonts w:hint="eastAsia"/>
+              </w:rPr>
+              <w:t>采样比例</w:t>
             </w:r>
           </w:p>
           <w:p>
@@ -21827,8 +22017,13 @@
               </w:rPr>
               <w:t>如：</w:t>
             </w:r>
-            <w:r>
-              <w:t>8,E01595EF,12,12,0.35</w:t>
+            <w:proofErr w:type="gramStart"/>
+            <w:r>
+              <w:t>8,E</w:t>
+            </w:r>
+            <w:proofErr w:type="gramEnd"/>
+            <w:r>
+              <w:t>01595EF,12,12,0.35</w:t>
             </w:r>
           </w:p>
         </w:tc>
@@ -21980,7 +22175,35 @@
               <w:rPr>
                 <w:rFonts w:hint="eastAsia"/>
               </w:rPr>
-              <w:t>值越大，层级越高。层级高的元素覆盖层级低的元素。</w:t>
+              <w:t>值越大，</w:t>
+            </w:r>
+            <w:proofErr w:type="gramStart"/>
+            <w:r>
+              <w:rPr>
+                <w:rFonts w:hint="eastAsia"/>
+              </w:rPr>
+              <w:t>层级越</w:t>
+            </w:r>
+            <w:proofErr w:type="gramEnd"/>
+            <w:r>
+              <w:rPr>
+                <w:rFonts w:hint="eastAsia"/>
+              </w:rPr>
+              <w:t>高。层级高的元素覆盖</w:t>
+            </w:r>
+            <w:proofErr w:type="gramStart"/>
+            <w:r>
+              <w:rPr>
+                <w:rFonts w:hint="eastAsia"/>
+              </w:rPr>
+              <w:t>层级低</w:t>
+            </w:r>
+            <w:proofErr w:type="gramEnd"/>
+            <w:r>
+              <w:rPr>
+                <w:rFonts w:hint="eastAsia"/>
+              </w:rPr>
+              <w:t>的元素。</w:t>
             </w:r>
           </w:p>
         </w:tc>
@@ -22153,6 +22376,7 @@
             </w:r>
           </w:p>
           <w:p>
+            <w:proofErr w:type="gramStart"/>
             <w:r>
               <w:t>d</w:t>
             </w:r>
@@ -22165,32 +22389,57 @@
             <w:r>
               <w:t>dy</w:t>
             </w:r>
-          </w:p>
-          <w:p>
-            <w:r>
-              <w:rPr>
-                <w:rFonts w:hint="eastAsia"/>
-              </w:rPr>
-              <w:t>dx,dy,duration</w:t>
-            </w:r>
-          </w:p>
-          <w:p>
-            <w:r>
-              <w:rPr>
-                <w:rFonts w:hint="eastAsia"/>
-              </w:rPr>
-              <w:t>dx,dy,duration</w:t>
+            <w:proofErr w:type="gramEnd"/>
+          </w:p>
+          <w:p>
+            <w:proofErr w:type="gramStart"/>
+            <w:r>
+              <w:rPr>
+                <w:rFonts w:hint="eastAsia"/>
+              </w:rPr>
+              <w:t>dx,dy</w:t>
+            </w:r>
+            <w:proofErr w:type="gramEnd"/>
+            <w:r>
+              <w:rPr>
+                <w:rFonts w:hint="eastAsia"/>
+              </w:rPr>
+              <w:t>,duration</w:t>
+            </w:r>
+          </w:p>
+          <w:p>
+            <w:proofErr w:type="gramStart"/>
+            <w:r>
+              <w:rPr>
+                <w:rFonts w:hint="eastAsia"/>
+              </w:rPr>
+              <w:t>dx,dy</w:t>
+            </w:r>
+            <w:proofErr w:type="gramEnd"/>
+            <w:r>
+              <w:rPr>
+                <w:rFonts w:hint="eastAsia"/>
+              </w:rPr>
+              <w:t>,duration</w:t>
             </w:r>
             <w:r>
               <w:t>,repeat</w:t>
             </w:r>
           </w:p>
           <w:p>
-            <w:r>
-              <w:rPr>
-                <w:rFonts w:hint="eastAsia"/>
-              </w:rPr>
-              <w:t>dx,dy,duration</w:t>
+            <w:proofErr w:type="gramStart"/>
+            <w:r>
+              <w:rPr>
+                <w:rFonts w:hint="eastAsia"/>
+              </w:rPr>
+              <w:t>dx,dy</w:t>
+            </w:r>
+            <w:proofErr w:type="gramEnd"/>
+            <w:r>
+              <w:rPr>
+                <w:rFonts w:hint="eastAsia"/>
+              </w:rPr>
+              <w:t>,duration</w:t>
             </w:r>
             <w:r>
               <w:t>,repeat</w:t>
@@ -22489,7 +22738,7 @@
       <w:pPr>
         <w:pStyle w:val="3"/>
       </w:pPr>
-      <w:bookmarkStart w:id="45" w:name="_Toc405196589"/>
+      <w:bookmarkStart w:id="46" w:name="_Toc405196589"/>
       <w:r>
         <w:rPr>
           <w:rFonts w:hint="eastAsia"/>
@@ -22508,7 +22757,7 @@
         </w:rPr>
         <w:t>控制</w:t>
       </w:r>
-      <w:bookmarkEnd w:id="45"/>
+      <w:bookmarkEnd w:id="46"/>
     </w:p>
     <w:p>
       <w:r>
@@ -22631,8 +22880,18 @@
           <w:szCs w:val="23"/>
         </w:rPr>
         <w:tab/>
+      </w:r>
+      <w:proofErr w:type="gramStart"/>
+      <w:r>
+        <w:rPr>
+          <w:rFonts w:ascii="Consolas" w:hAnsi="Consolas" w:cs="Consolas"/>
+          <w:color w:val="808080"/>
+          <w:sz w:val="23"/>
+          <w:szCs w:val="23"/>
+        </w:rPr>
         <w:t>&lt;!--</w:t>
       </w:r>
+      <w:proofErr w:type="gramEnd"/>
       <w:r>
         <w:rPr>
           <w:rFonts w:ascii="Consolas" w:hAnsi="Consolas" w:cs="Consolas"/>
@@ -22860,8 +23119,18 @@
           <w:szCs w:val="23"/>
         </w:rPr>
         <w:tab/>
+      </w:r>
+      <w:proofErr w:type="gramStart"/>
+      <w:r>
+        <w:rPr>
+          <w:rFonts w:ascii="Consolas" w:hAnsi="Consolas" w:cs="Consolas"/>
+          <w:color w:val="808080"/>
+          <w:sz w:val="23"/>
+          <w:szCs w:val="23"/>
+        </w:rPr>
         <w:t>&lt;!--</w:t>
       </w:r>
+      <w:proofErr w:type="gramEnd"/>
       <w:r>
         <w:rPr>
           <w:rFonts w:ascii="Consolas" w:hAnsi="Consolas" w:cs="Consolas"/>
@@ -24537,6 +24806,7 @@
           <w:szCs w:val="23"/>
         </w:rPr>
       </w:pPr>
+      <w:proofErr w:type="gramStart"/>
       <w:r>
         <w:rPr>
           <w:rFonts w:ascii="Consolas" w:hAnsi="Consolas" w:cs="Consolas"/>
@@ -24546,6 +24816,7 @@
         </w:rPr>
         <w:t>&lt;!--</w:t>
       </w:r>
+      <w:proofErr w:type="gramEnd"/>
       <w:r>
         <w:rPr>
           <w:rFonts w:ascii="Consolas" w:hAnsi="Consolas" w:cs="Consolas"/>
@@ -25364,7 +25635,15 @@
         <w:t>的左相邻焦点。当焦点移动时，会</w:t>
       </w:r>
       <w:r>
-        <w:t>自子级向父级逐级查找符合条件的焦点元素。当查找到</w:t>
+        <w:t>自子级</w:t>
+      </w:r>
+      <w:proofErr w:type="gramStart"/>
+      <w:r>
+        <w:t>向父级逐级</w:t>
+      </w:r>
+      <w:proofErr w:type="gramEnd"/>
+      <w:r>
+        <w:t>查找符合条件的焦点元素。当查找到</w:t>
       </w:r>
       <w:r>
         <w:rPr>
@@ -25400,7 +25679,7 @@
       <w:pPr>
         <w:pStyle w:val="2"/>
       </w:pPr>
-      <w:bookmarkStart w:id="46" w:name="_Toc405196590"/>
+      <w:bookmarkStart w:id="47" w:name="_Toc405196590"/>
       <w:r>
         <w:rPr>
           <w:rFonts w:hint="eastAsia"/>
@@ -25411,7 +25690,7 @@
       <w:r>
         <w:t>选择器</w:t>
       </w:r>
-      <w:bookmarkEnd w:id="46"/>
+      <w:bookmarkEnd w:id="47"/>
     </w:p>
     <w:p>
       <w:pPr>
@@ -25431,7 +25710,7 @@
       <w:pPr>
         <w:pStyle w:val="3"/>
       </w:pPr>
-      <w:bookmarkStart w:id="47" w:name="_Toc405196591"/>
+      <w:bookmarkStart w:id="48" w:name="_Toc405196591"/>
       <w:r>
         <w:rPr>
           <w:rFonts w:hint="eastAsia"/>
@@ -25444,7 +25723,7 @@
         </w:rPr>
         <w:t>用法</w:t>
       </w:r>
-      <w:bookmarkEnd w:id="47"/>
+      <w:bookmarkEnd w:id="48"/>
     </w:p>
     <w:p>
       <w:pPr>
@@ -27374,7 +27653,7 @@
       <w:pPr>
         <w:pStyle w:val="3"/>
       </w:pPr>
-      <w:bookmarkStart w:id="48" w:name="_Toc405196592"/>
+      <w:bookmarkStart w:id="49" w:name="_Toc405196592"/>
       <w:r>
         <w:t>嵌套选择</w:t>
       </w:r>
@@ -27396,7 +27675,7 @@
         </w:rPr>
         <w:t>)</w:t>
       </w:r>
-      <w:bookmarkEnd w:id="48"/>
+      <w:bookmarkEnd w:id="49"/>
     </w:p>
     <w:p>
       <w:pPr>
@@ -27995,7 +28274,35 @@
         <w:rPr>
           <w:rFonts w:hint="eastAsia"/>
         </w:rPr>
-        <w:t>表示对父级选择器的结果进行处理。如果有多个子级，则表示对父级选择器的结果分别进行不同的处理，取其并集。</w:t>
+        <w:t>表示对</w:t>
+      </w:r>
+      <w:proofErr w:type="gramStart"/>
+      <w:r>
+        <w:rPr>
+          <w:rFonts w:hint="eastAsia"/>
+        </w:rPr>
+        <w:t>父级选择</w:t>
+      </w:r>
+      <w:proofErr w:type="gramEnd"/>
+      <w:r>
+        <w:rPr>
+          <w:rFonts w:hint="eastAsia"/>
+        </w:rPr>
+        <w:t>器的结果进行处理。如果有多个子级，则表示对</w:t>
+      </w:r>
+      <w:proofErr w:type="gramStart"/>
+      <w:r>
+        <w:rPr>
+          <w:rFonts w:hint="eastAsia"/>
+        </w:rPr>
+        <w:t>父级选择</w:t>
+      </w:r>
+      <w:proofErr w:type="gramEnd"/>
+      <w:r>
+        <w:rPr>
+          <w:rFonts w:hint="eastAsia"/>
+        </w:rPr>
+        <w:t>器的结果分别进行不同的处理，取其并集。</w:t>
       </w:r>
     </w:p>
     <w:p>
@@ -28006,8 +28313,13 @@
         <w:t>target</w:t>
       </w:r>
       <w:r>
-        <w:t>属性只能在内嵌</w:t>
-      </w:r>
+        <w:t>属性只能在内</w:t>
+      </w:r>
+      <w:proofErr w:type="gramStart"/>
+      <w:r>
+        <w:t>嵌</w:t>
+      </w:r>
+      <w:proofErr w:type="gramEnd"/>
       <w:r>
         <w:rPr>
           <w:rFonts w:hint="eastAsia"/>
@@ -28018,7 +28330,21 @@
         <w:rPr>
           <w:rFonts w:hint="eastAsia"/>
         </w:rPr>
-        <w:t>中出现。表示相对于父结果集中元素某一位置上的（相邻</w:t>
+        <w:t>中出现。表示相对于</w:t>
+      </w:r>
+      <w:proofErr w:type="gramStart"/>
+      <w:r>
+        <w:rPr>
+          <w:rFonts w:hint="eastAsia"/>
+        </w:rPr>
+        <w:t>父结果</w:t>
+      </w:r>
+      <w:proofErr w:type="gramEnd"/>
+      <w:r>
+        <w:rPr>
+          <w:rFonts w:hint="eastAsia"/>
+        </w:rPr>
+        <w:t>集中元素某一位置上的（相邻</w:t>
       </w:r>
       <w:r>
         <w:rPr>
@@ -28136,8 +28462,13 @@
             <w:tcW w:w="6429" w:type="dxa"/>
           </w:tcPr>
           <w:p>
-            <w:r>
-              <w:t>父级元素。</w:t>
+            <w:proofErr w:type="gramStart"/>
+            <w:r>
+              <w:t>父级元素</w:t>
+            </w:r>
+            <w:proofErr w:type="gramEnd"/>
+            <w:r>
+              <w:t>。</w:t>
             </w:r>
           </w:p>
         </w:tc>
@@ -28202,21 +28533,29 @@
       <w:pPr>
         <w:pStyle w:val="3"/>
       </w:pPr>
-      <w:bookmarkStart w:id="49" w:name="_Toc405196593"/>
+      <w:bookmarkStart w:id="50" w:name="_Toc405196593"/>
       <w:r>
         <w:rPr>
           <w:rFonts w:hint="eastAsia"/>
         </w:rPr>
         <w:t>优先级</w:t>
       </w:r>
-      <w:bookmarkEnd w:id="49"/>
+      <w:bookmarkEnd w:id="50"/>
     </w:p>
     <w:p>
       <w:pPr>
         <w:ind w:firstLine="420"/>
       </w:pPr>
       <w:r>
-        <w:t>在通过选择器修改元素的属性（或样式、焦点行为）时。存在如下优先级关系。</w:t>
+        <w:t>在通过选择</w:t>
+      </w:r>
+      <w:proofErr w:type="gramStart"/>
+      <w:r>
+        <w:t>器修改</w:t>
+      </w:r>
+      <w:proofErr w:type="gramEnd"/>
+      <w:r>
+        <w:t>元素的属性（或样式、焦点行为）时。存在如下优先级关系。</w:t>
       </w:r>
     </w:p>
     <w:p>
@@ -29134,7 +29473,15 @@
         </w:numPr>
       </w:pPr>
       <w:r>
-        <w:t>多个选择器设置相同元素的同一属性时，根据选择器的位置决定属性的优先级。其优先级按其出现的位置依次增大。</w:t>
+        <w:t>多个选择</w:t>
+      </w:r>
+      <w:proofErr w:type="gramStart"/>
+      <w:r>
+        <w:t>器设置</w:t>
+      </w:r>
+      <w:proofErr w:type="gramEnd"/>
+      <w:r>
+        <w:t>相同元素的同一属性时，根据选择器的位置决定属性的优先级。其优先级按其出现的位置依次增大。</w:t>
       </w:r>
       <w:r>
         <w:t>如下：</w:t>
@@ -30158,27 +30505,27 @@
       <w:pPr>
         <w:pStyle w:val="2"/>
       </w:pPr>
-      <w:bookmarkStart w:id="50" w:name="_Toc405196594"/>
+      <w:bookmarkStart w:id="51" w:name="_Toc405196594"/>
       <w:r>
         <w:rPr>
           <w:rFonts w:hint="eastAsia"/>
         </w:rPr>
         <w:t>数据绑定</w:t>
       </w:r>
-      <w:bookmarkEnd w:id="50"/>
+      <w:bookmarkEnd w:id="51"/>
     </w:p>
     <w:p>
       <w:pPr>
         <w:pStyle w:val="3"/>
       </w:pPr>
-      <w:bookmarkStart w:id="51" w:name="_Toc405196595"/>
+      <w:bookmarkStart w:id="52" w:name="_Toc405196595"/>
       <w:r>
         <w:rPr>
           <w:rFonts w:hint="eastAsia"/>
         </w:rPr>
         <w:t>通过选择器绑定数据</w:t>
       </w:r>
-      <w:bookmarkEnd w:id="51"/>
+      <w:bookmarkEnd w:id="52"/>
     </w:p>
     <w:p>
       <w:pPr>
@@ -30797,14 +31144,14 @@
       <w:pPr>
         <w:pStyle w:val="3"/>
       </w:pPr>
-      <w:bookmarkStart w:id="52" w:name="_Toc405196596"/>
+      <w:bookmarkStart w:id="53" w:name="_Toc405196596"/>
       <w:r>
         <w:t>通过</w:t>
       </w:r>
       <w:r>
         <w:t>动态数据绑定机制绑定数据</w:t>
       </w:r>
-      <w:bookmarkEnd w:id="52"/>
+      <w:bookmarkEnd w:id="53"/>
     </w:p>
     <w:p>
       <w:pPr>
@@ -32512,6 +32859,7 @@
         </w:rPr>
         <w:t>binding</w:t>
       </w:r>
+      <w:proofErr w:type="gramStart"/>
       <w:r>
         <w:rPr>
           <w:rFonts w:ascii="Consolas" w:hAnsi="Consolas" w:cs="Consolas"/>
@@ -32528,7 +32876,17 @@
           <w:sz w:val="23"/>
           <w:szCs w:val="23"/>
         </w:rPr>
-        <w:t>./path/file</w:t>
+        <w:t>./</w:t>
+      </w:r>
+      <w:proofErr w:type="gramEnd"/>
+      <w:r>
+        <w:rPr>
+          <w:rFonts w:ascii="Consolas" w:hAnsi="Consolas" w:cs="Consolas"/>
+          <w:color w:val="C8C8C8"/>
+          <w:sz w:val="23"/>
+          <w:szCs w:val="23"/>
+        </w:rPr>
+        <w:t>path/file</w:t>
       </w:r>
       <w:r>
         <w:rPr>
@@ -32584,7 +32942,21 @@
         <w:rPr>
           <w:rFonts w:hint="eastAsia"/>
         </w:rPr>
-        <w:t>属性命名，以供数据选择器使用。如下：</w:t>
+        <w:t>属性命名，以</w:t>
+      </w:r>
+      <w:proofErr w:type="gramStart"/>
+      <w:r>
+        <w:rPr>
+          <w:rFonts w:hint="eastAsia"/>
+        </w:rPr>
+        <w:t>供数据</w:t>
+      </w:r>
+      <w:proofErr w:type="gramEnd"/>
+      <w:r>
+        <w:rPr>
+          <w:rFonts w:hint="eastAsia"/>
+        </w:rPr>
+        <w:t>选择器使用。如下：</w:t>
       </w:r>
     </w:p>
     <w:p>
@@ -32770,7 +33142,17 @@
           <w:sz w:val="23"/>
           <w:szCs w:val="23"/>
         </w:rPr>
-        <w:t>"&gt;</w:t>
+        <w:t>"</w:t>
+      </w:r>
+      <w:proofErr w:type="gramStart"/>
+      <w:r>
+        <w:rPr>
+          <w:rFonts w:ascii="Consolas" w:hAnsi="Consolas" w:cs="Consolas"/>
+          <w:color w:val="808080"/>
+          <w:sz w:val="23"/>
+          <w:szCs w:val="23"/>
+        </w:rPr>
+        <w:t>&gt;</w:t>
       </w:r>
       <w:r>
         <w:rPr>
@@ -32779,7 +33161,17 @@
           <w:sz w:val="23"/>
           <w:szCs w:val="23"/>
         </w:rPr>
-        <w:t>./path/file</w:t>
+        <w:t>./</w:t>
+      </w:r>
+      <w:proofErr w:type="gramEnd"/>
+      <w:r>
+        <w:rPr>
+          <w:rFonts w:ascii="Consolas" w:hAnsi="Consolas" w:cs="Consolas"/>
+          <w:color w:val="C8C8C8"/>
+          <w:sz w:val="23"/>
+          <w:szCs w:val="23"/>
+        </w:rPr>
+        <w:t>path/file</w:t>
       </w:r>
       <w:r>
         <w:rPr>
@@ -32970,8 +33362,8 @@
       <w:pPr>
         <w:pStyle w:val="4"/>
       </w:pPr>
-      <w:bookmarkStart w:id="53" w:name="_数据选择器"/>
-      <w:bookmarkEnd w:id="53"/>
+      <w:bookmarkStart w:id="54" w:name="_数据选择器"/>
+      <w:bookmarkEnd w:id="54"/>
       <w:r>
         <w:t>数据选择器</w:t>
       </w:r>
@@ -33071,12 +33463,14 @@
             <w:tcW w:w="6125" w:type="dxa"/>
           </w:tcPr>
           <w:p>
+            <w:proofErr w:type="gramStart"/>
             <w:r>
               <w:rPr>
                 <w:rFonts w:hint="eastAsia"/>
               </w:rPr>
               <w:t>根级元素</w:t>
             </w:r>
+            <w:proofErr w:type="gramEnd"/>
           </w:p>
         </w:tc>
       </w:tr>
@@ -33132,6 +33526,7 @@
             <w:tcW w:w="2165" w:type="dxa"/>
           </w:tcPr>
           <w:p>
+            <w:proofErr w:type="gramStart"/>
             <w:r>
               <w:t>i</w:t>
             </w:r>
@@ -33144,6 +33539,7 @@
             <w:r>
               <w:t>[</w:t>
             </w:r>
+            <w:proofErr w:type="gramEnd"/>
             <w:r>
               <w:t>0</w:t>
             </w:r>
@@ -33229,6 +33625,7 @@
             <w:tcW w:w="2165" w:type="dxa"/>
           </w:tcPr>
           <w:p>
+            <w:proofErr w:type="gramStart"/>
             <w:r>
               <w:t>i</w:t>
             </w:r>
@@ -33241,6 +33638,7 @@
             <w:r>
               <w:t>[</w:t>
             </w:r>
+            <w:proofErr w:type="gramEnd"/>
             <w:r>
               <w:t>0,1,2</w:t>
             </w:r>
@@ -33314,6 +33712,7 @@
             <w:tcW w:w="2165" w:type="dxa"/>
           </w:tcPr>
           <w:p>
+            <w:proofErr w:type="gramStart"/>
             <w:r>
               <w:t>i</w:t>
             </w:r>
@@ -33326,6 +33725,7 @@
             <w:r>
               <w:t>[</w:t>
             </w:r>
+            <w:proofErr w:type="gramEnd"/>
             <w:r>
               <w:t>1~</w:t>
             </w:r>
@@ -33601,6 +34001,7 @@
             <w:tcW w:w="2165" w:type="dxa"/>
           </w:tcPr>
           <w:p>
+            <w:proofErr w:type="gramStart"/>
             <w:r>
               <w:rPr>
                 <w:rFonts w:hint="eastAsia"/>
@@ -33608,16 +34009,21 @@
               <w:lastRenderedPageBreak/>
               <w:t>:parent</w:t>
             </w:r>
-          </w:p>
-          <w:p>
+            <w:proofErr w:type="gramEnd"/>
+          </w:p>
+          <w:p>
+            <w:proofErr w:type="gramStart"/>
             <w:r>
               <w:t>:next</w:t>
             </w:r>
-          </w:p>
-          <w:p>
+            <w:proofErr w:type="gramEnd"/>
+          </w:p>
+          <w:p>
+            <w:proofErr w:type="gramStart"/>
             <w:r>
               <w:t>:prev</w:t>
             </w:r>
+            <w:proofErr w:type="gramEnd"/>
           </w:p>
         </w:tc>
         <w:tc>
@@ -33625,12 +34031,14 @@
             <w:tcW w:w="6125" w:type="dxa"/>
           </w:tcPr>
           <w:p>
+            <w:proofErr w:type="gramStart"/>
             <w:r>
               <w:rPr>
                 <w:rFonts w:hint="eastAsia"/>
               </w:rPr>
               <w:t>父级节点</w:t>
             </w:r>
+            <w:proofErr w:type="gramEnd"/>
           </w:p>
           <w:p>
             <w:r>
@@ -33805,7 +34213,15 @@
           </w:p>
           <w:p>
             <w:r>
-              <w:t>间接数据选择器支持连接和嵌套，如：</w:t>
+              <w:t>间接数据选择</w:t>
+            </w:r>
+            <w:proofErr w:type="gramStart"/>
+            <w:r>
+              <w:t>器支持</w:t>
+            </w:r>
+            <w:proofErr w:type="gramEnd"/>
+            <w:r>
+              <w:t>连接和嵌套，如：</w:t>
             </w:r>
             <w:r>
               <w:rPr>
@@ -33823,7 +34239,15 @@
               <w:t>}</w:t>
             </w:r>
             <w:r>
-              <w:t>/def }/xyz</w:t>
+              <w:t>/</w:t>
+            </w:r>
+            <w:proofErr w:type="gramStart"/>
+            <w:r>
+              <w:t>def }</w:t>
+            </w:r>
+            <w:proofErr w:type="gramEnd"/>
+            <w:r>
+              <w:t>/xyz</w:t>
             </w:r>
             <w:r>
               <w:sym w:font="Wingdings" w:char="F0F3"/>
@@ -33983,11 +34407,16 @@
           </w:tcPr>
           <w:p>
             <w:r>
-              <w:t>/abc/item</w:t>
+              <w:t>/abc/</w:t>
+            </w:r>
+            <w:proofErr w:type="gramStart"/>
+            <w:r>
+              <w:t>item</w:t>
             </w:r>
             <w:r>
               <w:t>[</w:t>
             </w:r>
+            <w:proofErr w:type="gramEnd"/>
             <w:r>
               <w:t>0</w:t>
             </w:r>
@@ -34069,11 +34498,16 @@
               <w:t>(</w:t>
             </w:r>
             <w:r>
-              <w:t>/abc/item</w:t>
+              <w:t>/abc/</w:t>
+            </w:r>
+            <w:proofErr w:type="gramStart"/>
+            <w:r>
+              <w:t>item</w:t>
             </w:r>
             <w:r>
               <w:t>)[</w:t>
             </w:r>
+            <w:proofErr w:type="gramEnd"/>
             <w:r>
               <w:t>0</w:t>
             </w:r>
@@ -34381,16 +34815,19 @@
             </w:r>
           </w:p>
           <w:p>
-            <w:pPr>
-              <w:rPr>
-                <w:rFonts w:hint="eastAsia"/>
-              </w:rPr>
-            </w:pPr>
-            <w:r>
-              <w:rPr>
-                <w:rFonts w:hint="eastAsia"/>
-              </w:rPr>
-              <w:t>根级对象名称为空（此处</w:t>
+            <w:proofErr w:type="gramStart"/>
+            <w:r>
+              <w:rPr>
+                <w:rFonts w:hint="eastAsia"/>
+              </w:rPr>
+              <w:t>根级对象</w:t>
+            </w:r>
+            <w:proofErr w:type="gramEnd"/>
+            <w:r>
+              <w:rPr>
+                <w:rFonts w:hint="eastAsia"/>
+              </w:rPr>
+              <w:t>名称为空（此处</w:t>
             </w:r>
             <w:r>
               <w:rPr>
@@ -34555,7 +34992,15 @@
               <w:t>{</w:t>
             </w:r>
             <w:r>
-              <w:t>“key”:{“key2”: “value”}</w:t>
+              <w:t>“key</w:t>
+            </w:r>
+            <w:proofErr w:type="gramStart"/>
+            <w:r>
+              <w:t>”:{</w:t>
+            </w:r>
+            <w:proofErr w:type="gramEnd"/>
+            <w:r>
+              <w:t>“key2”: “value”}</w:t>
             </w:r>
             <w:r>
               <w:rPr>
@@ -34634,7 +35079,15 @@
               <w:t xml:space="preserve">  </w:t>
             </w:r>
             <w:r>
-              <w:t>“attr1”:null,</w:t>
+              <w:t>“attr1</w:t>
+            </w:r>
+            <w:proofErr w:type="gramStart"/>
+            <w:r>
+              <w:t>”:null</w:t>
+            </w:r>
+            <w:proofErr w:type="gramEnd"/>
+            <w:r>
+              <w:t>,</w:t>
             </w:r>
           </w:p>
           <w:p>
@@ -34650,7 +35103,15 @@
           </w:p>
           <w:p>
             <w:r>
-              <w:t xml:space="preserve">  “attr3”:false,</w:t>
+              <w:t xml:space="preserve">  “attr3</w:t>
+            </w:r>
+            <w:proofErr w:type="gramStart"/>
+            <w:r>
+              <w:t>”:false</w:t>
+            </w:r>
+            <w:proofErr w:type="gramEnd"/>
+            <w:r>
+              <w:t>,</w:t>
             </w:r>
           </w:p>
           <w:p/>
@@ -34661,7 +35122,15 @@
           </w:p>
           <w:p>
             <w:r>
-              <w:t xml:space="preserve">     “k1”:”v1”</w:t>
+              <w:t xml:space="preserve">     “k1”</w:t>
+            </w:r>
+            <w:proofErr w:type="gramStart"/>
+            <w:r>
+              <w:t>:”v</w:t>
+            </w:r>
+            <w:proofErr w:type="gramEnd"/>
+            <w:r>
+              <w:t>1”</w:t>
             </w:r>
           </w:p>
           <w:p>
@@ -34671,8 +35140,13 @@
           </w:p>
           <w:p>
             <w:r>
-              <w:t xml:space="preserve">  “node2”:[</w:t>
-            </w:r>
+              <w:t xml:space="preserve">  “node2</w:t>
+            </w:r>
+            <w:proofErr w:type="gramStart"/>
+            <w:r>
+              <w:t>”:[</w:t>
+            </w:r>
+            <w:proofErr w:type="gramEnd"/>
           </w:p>
           <w:p>
             <w:r>
@@ -34681,7 +35155,15 @@
           </w:p>
           <w:p>
             <w:r>
-              <w:t xml:space="preserve">   {“k”:”v”},</w:t>
+              <w:t xml:space="preserve">   {“k”</w:t>
+            </w:r>
+            <w:proofErr w:type="gramStart"/>
+            <w:r>
+              <w:t>:”v</w:t>
+            </w:r>
+            <w:proofErr w:type="gramEnd"/>
+            <w:r>
+              <w:t>”},</w:t>
             </w:r>
           </w:p>
           <w:p>
@@ -34701,8 +35183,13 @@
             <w:pPr>
               <w:ind w:firstLineChars="200" w:firstLine="480"/>
             </w:pPr>
-            <w:r>
-              <w:t>”b”</w:t>
+            <w:proofErr w:type="gramStart"/>
+            <w:r>
+              <w:t>”b</w:t>
+            </w:r>
+            <w:proofErr w:type="gramEnd"/>
+            <w:r>
+              <w:t>”</w:t>
             </w:r>
           </w:p>
           <w:p>
@@ -34729,13 +35216,7 @@
               <w:t>}</w:t>
             </w:r>
           </w:p>
-          <w:p>
-            <w:pPr>
-              <w:rPr>
-                <w:rFonts w:hint="eastAsia"/>
-              </w:rPr>
-            </w:pPr>
-          </w:p>
+          <w:p/>
         </w:tc>
         <w:tc>
           <w:tcPr>
@@ -34761,7 +35242,15 @@
           </w:p>
           <w:p>
             <w:r>
-              <w:t xml:space="preserve"> attr3=”false”</w:t>
+              <w:t xml:space="preserve"> attr3</w:t>
+            </w:r>
+            <w:proofErr w:type="gramStart"/>
+            <w:r>
+              <w:t>=”false</w:t>
+            </w:r>
+            <w:proofErr w:type="gramEnd"/>
+            <w:r>
+              <w:t>”</w:t>
             </w:r>
           </w:p>
           <w:p>
@@ -34782,7 +35271,15 @@
               <w:ind w:firstLineChars="100" w:firstLine="240"/>
             </w:pPr>
             <w:r>
-              <w:t>k1=”v1</w:t>
+              <w:t>k1</w:t>
+            </w:r>
+            <w:proofErr w:type="gramStart"/>
+            <w:r>
+              <w:t>=”v</w:t>
+            </w:r>
+            <w:proofErr w:type="gramEnd"/>
+            <w:r>
+              <w:t>1</w:t>
             </w:r>
           </w:p>
           <w:p>
@@ -34802,7 +35299,15 @@
           </w:p>
           <w:p>
             <w:r>
-              <w:t>&lt;1 k=”v”/&gt;</w:t>
+              <w:t>&lt;1 k</w:t>
+            </w:r>
+            <w:proofErr w:type="gramStart"/>
+            <w:r>
+              <w:t>=”v</w:t>
+            </w:r>
+            <w:proofErr w:type="gramEnd"/>
+            <w:r>
+              <w:t>”/&gt;</w:t>
             </w:r>
           </w:p>
           <w:p>
@@ -34831,11 +35336,6 @@
             </w:r>
           </w:p>
           <w:p>
-            <w:pPr>
-              <w:rPr>
-                <w:rFonts w:hint="eastAsia"/>
-              </w:rPr>
-            </w:pPr>
             <w:r>
               <w:t>&lt;/object&gt;</w:t>
             </w:r>
@@ -34845,13 +35345,7 @@
           <w:tcPr>
             <w:tcW w:w="3280" w:type="dxa"/>
           </w:tcPr>
-          <w:p>
-            <w:pPr>
-              <w:rPr>
-                <w:rFonts w:hint="eastAsia"/>
-              </w:rPr>
-            </w:pPr>
-          </w:p>
+          <w:p/>
         </w:tc>
       </w:tr>
       <w:tr>
@@ -34859,37 +35353,19 @@
           <w:tcPr>
             <w:tcW w:w="2675" w:type="dxa"/>
           </w:tcPr>
-          <w:p>
-            <w:pPr>
-              <w:rPr>
-                <w:rFonts w:hint="eastAsia"/>
-              </w:rPr>
-            </w:pPr>
-          </w:p>
+          <w:p/>
         </w:tc>
         <w:tc>
           <w:tcPr>
             <w:tcW w:w="2335" w:type="dxa"/>
           </w:tcPr>
-          <w:p>
-            <w:pPr>
-              <w:rPr>
-                <w:rFonts w:hint="eastAsia"/>
-              </w:rPr>
-            </w:pPr>
-          </w:p>
+          <w:p/>
         </w:tc>
         <w:tc>
           <w:tcPr>
             <w:tcW w:w="3280" w:type="dxa"/>
           </w:tcPr>
-          <w:p>
-            <w:pPr>
-              <w:rPr>
-                <w:rFonts w:hint="eastAsia"/>
-              </w:rPr>
-            </w:pPr>
-          </w:p>
+          <w:p/>
         </w:tc>
       </w:tr>
     </w:tbl>
@@ -34898,13 +35374,7 @@
         <w:rPr>
           <w:rFonts w:hint="eastAsia"/>
         </w:rPr>
-        <w:t>结点映射示例</w:t>
-      </w:r>
-      <w:r>
-        <w:rPr>
-          <w:rFonts w:hint="eastAsia"/>
-        </w:rPr>
-        <w:t>：</w:t>
+        <w:t>结点映射示例：</w:t>
       </w:r>
     </w:p>
     <w:p>
@@ -35629,19 +36099,12 @@
       </w:r>
     </w:p>
     <w:p>
-      <w:pPr>
-        <w:rPr>
-          <w:rFonts w:hint="eastAsia"/>
-        </w:rPr>
-      </w:pPr>
       <w:r>
         <w:rPr>
           <w:rFonts w:hint="eastAsia"/>
         </w:rPr>
         <w:t>映射为如下对象结构</w:t>
       </w:r>
-      <w:bookmarkStart w:id="54" w:name="_GoBack"/>
-      <w:bookmarkEnd w:id="54"/>
     </w:p>
     <w:p>
       <w:pPr>
@@ -36624,20 +37087,8 @@
       </w:pPr>
     </w:p>
     <w:p/>
-    <w:p>
-      <w:pPr>
-        <w:rPr>
-          <w:rFonts w:hint="eastAsia"/>
-        </w:rPr>
-      </w:pPr>
-    </w:p>
-    <w:p>
-      <w:pPr>
-        <w:rPr>
-          <w:rFonts w:hint="eastAsia"/>
-        </w:rPr>
-      </w:pPr>
-    </w:p>
+    <w:p/>
+    <w:p/>
     <w:p>
       <w:pPr>
         <w:pStyle w:val="4"/>
@@ -36697,7 +37148,15 @@
         <w:t>置</w:t>
       </w:r>
       <w:r>
-        <w:t>则继承父级元素的</w:t>
+        <w:t>则</w:t>
+      </w:r>
+      <w:proofErr w:type="gramStart"/>
+      <w:r>
+        <w:t>继承父级元素</w:t>
+      </w:r>
+      <w:proofErr w:type="gramEnd"/>
+      <w:r>
+        <w:t>的</w:t>
       </w:r>
       <w:r>
         <w:t>默认数据</w:t>
@@ -37537,8 +37996,18 @@
           <w:szCs w:val="23"/>
         </w:rPr>
         <w:tab/>
+      </w:r>
+      <w:proofErr w:type="gramStart"/>
+      <w:r>
+        <w:rPr>
+          <w:rFonts w:ascii="Consolas" w:hAnsi="Consolas" w:cs="Consolas"/>
+          <w:color w:val="808080"/>
+          <w:sz w:val="23"/>
+          <w:szCs w:val="23"/>
+        </w:rPr>
         <w:t>&lt;!--</w:t>
       </w:r>
+      <w:proofErr w:type="gramEnd"/>
       <w:r>
         <w:rPr>
           <w:rFonts w:ascii="Consolas" w:hAnsi="Consolas" w:cs="Consolas"/>
@@ -38932,8 +39401,18 @@
           <w:szCs w:val="23"/>
         </w:rPr>
         <w:tab/>
+      </w:r>
+      <w:proofErr w:type="gramStart"/>
+      <w:r>
+        <w:rPr>
+          <w:rFonts w:ascii="Consolas" w:hAnsi="Consolas" w:cs="Consolas"/>
+          <w:color w:val="808080"/>
+          <w:sz w:val="23"/>
+          <w:szCs w:val="23"/>
+        </w:rPr>
         <w:t>&lt;!--</w:t>
       </w:r>
+      <w:proofErr w:type="gramEnd"/>
       <w:r>
         <w:rPr>
           <w:rFonts w:ascii="Consolas" w:hAnsi="Consolas" w:cs="Consolas"/>
@@ -39770,6 +40249,12 @@
       <w:r>
         <w:t>与此类似的还有</w:t>
       </w:r>
+    </w:p>
+    <w:p>
+      <w:pPr>
+        <w:pStyle w:val="a8"/>
+        <w:ind w:left="780" w:firstLineChars="0" w:firstLine="0"/>
+      </w:pPr>
       <w:r>
         <w:rPr>
           <w:rFonts w:hint="eastAsia"/>
@@ -39780,7 +40265,54 @@
         <w:t>assets</w:t>
       </w:r>
       <w:r>
-        <w:t>表示应用内建媒体资源数据。</w:t>
+        <w:t>表示应用内</w:t>
+      </w:r>
+      <w:proofErr w:type="gramStart"/>
+      <w:r>
+        <w:t>建媒体</w:t>
+      </w:r>
+      <w:proofErr w:type="gramEnd"/>
+      <w:r>
+        <w:t>资源数据。</w:t>
+      </w:r>
+    </w:p>
+    <w:p>
+      <w:pPr>
+        <w:pStyle w:val="a8"/>
+        <w:ind w:left="780" w:firstLineChars="0" w:firstLine="0"/>
+      </w:pPr>
+      <w:r>
+        <w:rPr>
+          <w:rFonts w:hint="eastAsia"/>
+        </w:rPr>
+        <w:t>.</w:t>
+      </w:r>
+      <w:r>
+        <w:t>sdcard</w:t>
+      </w:r>
+      <w:r>
+        <w:rPr>
+          <w:rFonts w:hint="eastAsia"/>
+        </w:rPr>
+        <w:t>表示</w:t>
+      </w:r>
+      <w:r>
+        <w:rPr>
+          <w:rFonts w:hint="eastAsia"/>
+        </w:rPr>
+        <w:t>s</w:t>
+      </w:r>
+      <w:r>
+        <w:t>d</w:t>
+      </w:r>
+      <w:r>
+        <w:rPr>
+          <w:rFonts w:hint="eastAsia"/>
+        </w:rPr>
+        <w:t>卡上的媒体资源数据</w:t>
+      </w:r>
+      <w:r>
+        <w:t>。</w:t>
       </w:r>
     </w:p>
     <w:p>
@@ -39808,6 +40340,7 @@
         <w:rPr>
           <w:rFonts w:hint="eastAsia"/>
         </w:rPr>
+        <w:lastRenderedPageBreak/>
         <w:t>http</w:t>
       </w:r>
       <w:r>
@@ -39844,7 +40377,6 @@
         <w:rPr>
           <w:rFonts w:hint="eastAsia"/>
         </w:rPr>
-        <w:lastRenderedPageBreak/>
         <w:t>图片与动画</w:t>
       </w:r>
       <w:bookmarkEnd w:id="57"/>
@@ -40094,8 +40626,13 @@
         <w:pStyle w:val="2"/>
       </w:pPr>
       <w:bookmarkStart w:id="60" w:name="_Toc405196601"/>
-      <w:r>
-        <w:t>帧动画</w:t>
+      <w:proofErr w:type="gramStart"/>
+      <w:r>
+        <w:t>帧</w:t>
+      </w:r>
+      <w:proofErr w:type="gramEnd"/>
+      <w:r>
+        <w:t>动画</w:t>
       </w:r>
       <w:bookmarkEnd w:id="60"/>
     </w:p>
@@ -40119,7 +40656,35 @@
         <w:rPr>
           <w:rFonts w:hint="eastAsia"/>
         </w:rPr>
-        <w:t>中支持自定义帧动画渲染。帧动画文件是一个自定义内容的</w:t>
+        <w:t>中支持自定义</w:t>
+      </w:r>
+      <w:proofErr w:type="gramStart"/>
+      <w:r>
+        <w:rPr>
+          <w:rFonts w:hint="eastAsia"/>
+        </w:rPr>
+        <w:t>帧</w:t>
+      </w:r>
+      <w:proofErr w:type="gramEnd"/>
+      <w:r>
+        <w:rPr>
+          <w:rFonts w:hint="eastAsia"/>
+        </w:rPr>
+        <w:t>动画渲染。</w:t>
+      </w:r>
+      <w:proofErr w:type="gramStart"/>
+      <w:r>
+        <w:rPr>
+          <w:rFonts w:hint="eastAsia"/>
+        </w:rPr>
+        <w:t>帧</w:t>
+      </w:r>
+      <w:proofErr w:type="gramEnd"/>
+      <w:r>
+        <w:rPr>
+          <w:rFonts w:hint="eastAsia"/>
+        </w:rPr>
+        <w:t>动画文件是一个自定义内容的</w:t>
       </w:r>
       <w:r>
         <w:rPr>
@@ -40139,11 +40704,33 @@
         </w:rPr>
         <w:t>/</w:t>
       </w:r>
-      <w:r>
-        <w:rPr>
-          <w:rFonts w:hint="eastAsia"/>
-        </w:rPr>
-        <w:t>组图片及相应的动画描述元数据组成。帧动画的文件名必须以</w:t>
+      <w:proofErr w:type="gramStart"/>
+      <w:r>
+        <w:rPr>
+          <w:rFonts w:hint="eastAsia"/>
+        </w:rPr>
+        <w:t>组图</w:t>
+      </w:r>
+      <w:proofErr w:type="gramEnd"/>
+      <w:r>
+        <w:rPr>
+          <w:rFonts w:hint="eastAsia"/>
+        </w:rPr>
+        <w:t>片及相应的动画描述元数据组成。</w:t>
+      </w:r>
+      <w:proofErr w:type="gramStart"/>
+      <w:r>
+        <w:rPr>
+          <w:rFonts w:hint="eastAsia"/>
+        </w:rPr>
+        <w:t>帧</w:t>
+      </w:r>
+      <w:proofErr w:type="gramEnd"/>
+      <w:r>
+        <w:rPr>
+          <w:rFonts w:hint="eastAsia"/>
+        </w:rPr>
+        <w:t>动画的文件名必须以</w:t>
       </w:r>
       <w:r>
         <w:rPr>
@@ -40282,6 +40869,7 @@
           <w:sz w:val="23"/>
           <w:szCs w:val="23"/>
         </w:rPr>
+        <w:lastRenderedPageBreak/>
         <w:t>; </w:t>
       </w:r>
       <w:r>
@@ -40371,6 +40959,7 @@
         </w:rPr>
         <w:t>; </w:t>
       </w:r>
+      <w:proofErr w:type="gramStart"/>
       <w:r>
         <w:rPr>
           <w:rFonts w:ascii="Consolas" w:hAnsi="Consolas" w:cs="Consolas"/>
@@ -40378,7 +40967,17 @@
           <w:sz w:val="23"/>
           <w:szCs w:val="23"/>
         </w:rPr>
-        <w:t>帧类型，时长，图片资源，图片区域（可选</w:t>
+        <w:t>帧</w:t>
+      </w:r>
+      <w:proofErr w:type="gramEnd"/>
+      <w:r>
+        <w:rPr>
+          <w:rFonts w:ascii="Consolas" w:hAnsi="Consolas" w:cs="Consolas"/>
+          <w:color w:val="DCDCDC"/>
+          <w:sz w:val="23"/>
+          <w:szCs w:val="23"/>
+        </w:rPr>
+        <w:t>类型，时长，图片资源，图片区域（可选</w:t>
       </w:r>
       <w:r>
         <w:rPr>
@@ -40426,8 +41025,19 @@
           <w:sz w:val="23"/>
           <w:szCs w:val="23"/>
         </w:rPr>
-        <w:t>相对上帧位置</w:t>
-      </w:r>
+        <w:t>相对</w:t>
+      </w:r>
+      <w:proofErr w:type="gramStart"/>
+      <w:r>
+        <w:rPr>
+          <w:rFonts w:ascii="Consolas" w:hAnsi="Consolas" w:cs="Consolas"/>
+          <w:color w:val="DCDCDC"/>
+          <w:sz w:val="23"/>
+          <w:szCs w:val="23"/>
+        </w:rPr>
+        <w:t>上帧位置</w:t>
+      </w:r>
+      <w:proofErr w:type="gramEnd"/>
       <w:r>
         <w:rPr>
           <w:rFonts w:ascii="Consolas" w:hAnsi="Consolas" w:cs="Consolas"/>
@@ -40465,7 +41075,6 @@
           <w:sz w:val="23"/>
           <w:szCs w:val="23"/>
         </w:rPr>
-        <w:lastRenderedPageBreak/>
         <w:t>; F</w:t>
       </w:r>
       <w:r>
@@ -40475,8 +41084,19 @@
           <w:sz w:val="23"/>
           <w:szCs w:val="23"/>
         </w:rPr>
-        <w:t>表示基本图片帧</w:t>
-      </w:r>
+        <w:t>表示基本图片</w:t>
+      </w:r>
+      <w:proofErr w:type="gramStart"/>
+      <w:r>
+        <w:rPr>
+          <w:rFonts w:ascii="Consolas" w:hAnsi="Consolas" w:cs="Consolas"/>
+          <w:color w:val="DCDCDC"/>
+          <w:sz w:val="23"/>
+          <w:szCs w:val="23"/>
+        </w:rPr>
+        <w:t>帧</w:t>
+      </w:r>
+      <w:proofErr w:type="gramEnd"/>
     </w:p>
     <w:p>
       <w:pPr>
@@ -40544,7 +41164,27 @@
           <w:sz w:val="23"/>
           <w:szCs w:val="23"/>
         </w:rPr>
-        <w:t>F,40,0.png,(0,0,60,60),(0,0,60,60)</w:t>
+        <w:t>F,</w:t>
+      </w:r>
+      <w:proofErr w:type="gramStart"/>
+      <w:r>
+        <w:rPr>
+          <w:rFonts w:ascii="Consolas" w:hAnsi="Consolas" w:cs="Consolas"/>
+          <w:color w:val="DCDCDC"/>
+          <w:sz w:val="23"/>
+          <w:szCs w:val="23"/>
+        </w:rPr>
+        <w:t>40,0.png</w:t>
+      </w:r>
+      <w:proofErr w:type="gramEnd"/>
+      <w:r>
+        <w:rPr>
+          <w:rFonts w:ascii="Consolas" w:hAnsi="Consolas" w:cs="Consolas"/>
+          <w:color w:val="DCDCDC"/>
+          <w:sz w:val="23"/>
+          <w:szCs w:val="23"/>
+        </w:rPr>
+        <w:t>,(0,0,60,60),(0,0,60,60)</w:t>
       </w:r>
     </w:p>
     <w:p>
@@ -40568,7 +41208,27 @@
           <w:sz w:val="23"/>
           <w:szCs w:val="23"/>
         </w:rPr>
-        <w:t>F+30,40,0.png,+(0,60)</w:t>
+        <w:t>F+30,</w:t>
+      </w:r>
+      <w:proofErr w:type="gramStart"/>
+      <w:r>
+        <w:rPr>
+          <w:rFonts w:ascii="Consolas" w:hAnsi="Consolas" w:cs="Consolas"/>
+          <w:color w:val="DCDCDC"/>
+          <w:sz w:val="23"/>
+          <w:szCs w:val="23"/>
+        </w:rPr>
+        <w:t>40,0.png</w:t>
+      </w:r>
+      <w:proofErr w:type="gramEnd"/>
+      <w:r>
+        <w:rPr>
+          <w:rFonts w:ascii="Consolas" w:hAnsi="Consolas" w:cs="Consolas"/>
+          <w:color w:val="DCDCDC"/>
+          <w:sz w:val="23"/>
+          <w:szCs w:val="23"/>
+        </w:rPr>
+        <w:t>,+(0,60)</w:t>
       </w:r>
     </w:p>
     <w:p>
@@ -40637,7 +41297,21 @@
         <w:rPr>
           <w:rFonts w:hint="eastAsia"/>
         </w:rPr>
-        <w:t>为动画的类型，表示当前动画为帧动画。</w:t>
+        <w:t>为动画的类型，表示当前</w:t>
+      </w:r>
+      <w:proofErr w:type="gramStart"/>
+      <w:r>
+        <w:rPr>
+          <w:rFonts w:hint="eastAsia"/>
+        </w:rPr>
+        <w:t>动画为帧动画</w:t>
+      </w:r>
+      <w:proofErr w:type="gramEnd"/>
+      <w:r>
+        <w:rPr>
+          <w:rFonts w:hint="eastAsia"/>
+        </w:rPr>
+        <w:t>。</w:t>
       </w:r>
     </w:p>
     <w:p>
@@ -40736,7 +41410,27 @@
           <w:sz w:val="23"/>
           <w:szCs w:val="23"/>
         </w:rPr>
-        <w:t>F,40,0.png,(0,0,60,60),(0,0,60,60)</w:t>
+        <w:t>F,</w:t>
+      </w:r>
+      <w:proofErr w:type="gramStart"/>
+      <w:r>
+        <w:rPr>
+          <w:rFonts w:ascii="Consolas" w:hAnsi="Consolas" w:cs="Consolas"/>
+          <w:color w:val="DCDCDC"/>
+          <w:sz w:val="23"/>
+          <w:szCs w:val="23"/>
+        </w:rPr>
+        <w:t>40,0.png</w:t>
+      </w:r>
+      <w:proofErr w:type="gramEnd"/>
+      <w:r>
+        <w:rPr>
+          <w:rFonts w:ascii="Consolas" w:hAnsi="Consolas" w:cs="Consolas"/>
+          <w:color w:val="DCDCDC"/>
+          <w:sz w:val="23"/>
+          <w:szCs w:val="23"/>
+        </w:rPr>
+        <w:t>,(0,0,60,60),(0,0,60,60)</w:t>
       </w:r>
     </w:p>
     <w:p>
@@ -40788,7 +41482,21 @@
         <w:rPr>
           <w:rFonts w:hint="eastAsia"/>
         </w:rPr>
-        <w:t>代表了此帧显示的时长</w:t>
+        <w:t>代表了此</w:t>
+      </w:r>
+      <w:proofErr w:type="gramStart"/>
+      <w:r>
+        <w:rPr>
+          <w:rFonts w:hint="eastAsia"/>
+        </w:rPr>
+        <w:t>帧显示</w:t>
+      </w:r>
+      <w:proofErr w:type="gramEnd"/>
+      <w:r>
+        <w:rPr>
+          <w:rFonts w:hint="eastAsia"/>
+        </w:rPr>
+        <w:t>的时长</w:t>
       </w:r>
       <w:r>
         <w:rPr>
@@ -40829,7 +41537,21 @@
         <w:rPr>
           <w:rFonts w:hint="eastAsia"/>
         </w:rPr>
-        <w:t>指定了此帧使用的原始图片。</w:t>
+        <w:t>指定了此</w:t>
+      </w:r>
+      <w:proofErr w:type="gramStart"/>
+      <w:r>
+        <w:rPr>
+          <w:rFonts w:hint="eastAsia"/>
+        </w:rPr>
+        <w:t>帧使用</w:t>
+      </w:r>
+      <w:proofErr w:type="gramEnd"/>
+      <w:r>
+        <w:rPr>
+          <w:rFonts w:hint="eastAsia"/>
+        </w:rPr>
+        <w:t>的原始图片。</w:t>
       </w:r>
     </w:p>
     <w:p>
@@ -41222,7 +41944,15 @@
         <w:ind w:firstLine="420"/>
       </w:pPr>
       <w:r>
-        <w:t>当有多帧动画使用相同的参数时，可以通过如下形式复用帧描述：</w:t>
+        <w:t>当有多帧动画使用相同的参数时，可以通过如下形式复用</w:t>
+      </w:r>
+      <w:proofErr w:type="gramStart"/>
+      <w:r>
+        <w:t>帧</w:t>
+      </w:r>
+      <w:proofErr w:type="gramEnd"/>
+      <w:r>
+        <w:t>描述：</w:t>
       </w:r>
     </w:p>
     <w:p>
@@ -41243,7 +41973,27 @@
           <w:sz w:val="23"/>
           <w:szCs w:val="23"/>
         </w:rPr>
-        <w:t>F+30,40,0.png,+(0,60)</w:t>
+        <w:t>F+30,</w:t>
+      </w:r>
+      <w:proofErr w:type="gramStart"/>
+      <w:r>
+        <w:rPr>
+          <w:rFonts w:ascii="Consolas" w:hAnsi="Consolas" w:cs="Consolas"/>
+          <w:color w:val="DCDCDC"/>
+          <w:sz w:val="23"/>
+          <w:szCs w:val="23"/>
+        </w:rPr>
+        <w:t>40,0.png</w:t>
+      </w:r>
+      <w:proofErr w:type="gramEnd"/>
+      <w:r>
+        <w:rPr>
+          <w:rFonts w:ascii="Consolas" w:hAnsi="Consolas" w:cs="Consolas"/>
+          <w:color w:val="DCDCDC"/>
+          <w:sz w:val="23"/>
+          <w:szCs w:val="23"/>
+        </w:rPr>
+        <w:t>,+(0,60)</w:t>
       </w:r>
     </w:p>
     <w:p>
@@ -41266,7 +42016,21 @@
         <w:rPr>
           <w:rFonts w:hint="eastAsia"/>
         </w:rPr>
-        <w:t>表示当前帧描述重复</w:t>
+        <w:t>表示当前</w:t>
+      </w:r>
+      <w:proofErr w:type="gramStart"/>
+      <w:r>
+        <w:rPr>
+          <w:rFonts w:hint="eastAsia"/>
+        </w:rPr>
+        <w:t>帧</w:t>
+      </w:r>
+      <w:proofErr w:type="gramEnd"/>
+      <w:r>
+        <w:rPr>
+          <w:rFonts w:hint="eastAsia"/>
+        </w:rPr>
+        <w:t>描述重复</w:t>
       </w:r>
       <w:r>
         <w:rPr>
@@ -41292,7 +42056,6 @@
       </w:pPr>
       <w:bookmarkStart w:id="61" w:name="_Toc405196602"/>
       <w:r>
-        <w:lastRenderedPageBreak/>
         <w:t>单色图片</w:t>
       </w:r>
     </w:p>
@@ -41344,7 +42107,21 @@
         <w:rPr>
           <w:rFonts w:hint="eastAsia"/>
         </w:rPr>
-        <w:t>@color:COLOR_VALUE</w:t>
+        <w:t>@</w:t>
+      </w:r>
+      <w:proofErr w:type="gramStart"/>
+      <w:r>
+        <w:rPr>
+          <w:rFonts w:hint="eastAsia"/>
+        </w:rPr>
+        <w:t>color:COLOR</w:t>
+      </w:r>
+      <w:proofErr w:type="gramEnd"/>
+      <w:r>
+        <w:rPr>
+          <w:rFonts w:hint="eastAsia"/>
+        </w:rPr>
+        <w:t>_VALUE</w:t>
       </w:r>
     </w:p>
     <w:p>
@@ -41355,10 +42132,21 @@
         <w:rPr>
           <w:rFonts w:hint="eastAsia"/>
         </w:rPr>
-        <w:t>@color:C</w:t>
-      </w:r>
-      <w:r>
-        <w:t>OLOR_VALUE,radiusX,</w:t>
+        <w:t>@</w:t>
+      </w:r>
+      <w:proofErr w:type="gramStart"/>
+      <w:r>
+        <w:rPr>
+          <w:rFonts w:hint="eastAsia"/>
+        </w:rPr>
+        <w:t>color:C</w:t>
+      </w:r>
+      <w:r>
+        <w:t>OLOR</w:t>
+      </w:r>
+      <w:proofErr w:type="gramEnd"/>
+      <w:r>
+        <w:t>_VALUE,radiusX,</w:t>
       </w:r>
       <w:r>
         <w:t>radiusY</w:t>
@@ -41372,10 +42160,21 @@
         <w:rPr>
           <w:rFonts w:hint="eastAsia"/>
         </w:rPr>
-        <w:t>@color:C</w:t>
-      </w:r>
-      <w:r>
-        <w:t>OLOR_VALUE,ltRadius,rtRadius,rbRadius,lbRadius</w:t>
+        <w:t>@</w:t>
+      </w:r>
+      <w:proofErr w:type="gramStart"/>
+      <w:r>
+        <w:rPr>
+          <w:rFonts w:hint="eastAsia"/>
+        </w:rPr>
+        <w:t>color:C</w:t>
+      </w:r>
+      <w:r>
+        <w:t>OLOR</w:t>
+      </w:r>
+      <w:proofErr w:type="gramEnd"/>
+      <w:r>
+        <w:t>_VALUE,ltRadius,rtRadius,rbRadius,lbRadius</w:t>
       </w:r>
     </w:p>
     <w:p>
@@ -41386,10 +42185,21 @@
         <w:rPr>
           <w:rFonts w:hint="eastAsia"/>
         </w:rPr>
-        <w:t>@color:C</w:t>
-      </w:r>
-      <w:r>
-        <w:t>OLOR_VALUE,ltX,ltY,rtX,rtY,rbX,rbY,lbX,lbY</w:t>
+        <w:t>@</w:t>
+      </w:r>
+      <w:proofErr w:type="gramStart"/>
+      <w:r>
+        <w:rPr>
+          <w:rFonts w:hint="eastAsia"/>
+        </w:rPr>
+        <w:t>color:C</w:t>
+      </w:r>
+      <w:r>
+        <w:t>OLOR</w:t>
+      </w:r>
+      <w:proofErr w:type="gramEnd"/>
+      <w:r>
+        <w:t>_VALUE,ltX,ltY,rtX,rtY,rbX,rbY,lbX,lbY</w:t>
       </w:r>
     </w:p>
     <w:p>
@@ -41777,6 +42587,7 @@
               <w:rPr>
                 <w:rFonts w:hint="eastAsia"/>
               </w:rPr>
+              <w:lastRenderedPageBreak/>
               <w:t>interval</w:t>
             </w:r>
             <w:r>
@@ -41803,7 +42614,6 @@
               <w:rPr>
                 <w:rFonts w:hint="eastAsia"/>
               </w:rPr>
-              <w:lastRenderedPageBreak/>
               <w:t>space</w:t>
             </w:r>
             <w:r>
@@ -42423,11 +43233,19 @@
               <w:rPr>
                 <w:rFonts w:hint="eastAsia"/>
               </w:rPr>
-              <w:t>mg.?</w:t>
+              <w:t>mg.</w:t>
+            </w:r>
+            <w:proofErr w:type="gramStart"/>
+            <w:r>
+              <w:rPr>
+                <w:rFonts w:hint="eastAsia"/>
+              </w:rPr>
+              <w:t>?</w:t>
             </w:r>
             <w:r>
               <w:t>.mode</w:t>
             </w:r>
+            <w:proofErr w:type="gramEnd"/>
           </w:p>
           <w:p>
             <w:r>
@@ -42437,25 +43255,19 @@
               <w:rPr>
                 <w:rFonts w:hint="eastAsia"/>
               </w:rPr>
-              <w:t>mg.?</w:t>
+              <w:t>mg.</w:t>
+            </w:r>
+            <w:proofErr w:type="gramStart"/>
+            <w:r>
+              <w:rPr>
+                <w:rFonts w:hint="eastAsia"/>
+              </w:rPr>
+              <w:t>?</w:t>
             </w:r>
             <w:r>
               <w:t>.align</w:t>
             </w:r>
-          </w:p>
-          <w:p>
-            <w:r>
-              <w:t>i</w:t>
-            </w:r>
-            <w:r>
-              <w:rPr>
-                <w:rFonts w:hint="eastAsia"/>
-              </w:rPr>
-              <w:t>mg.?</w:t>
-            </w:r>
-            <w:r>
-              <w:t>.width</w:t>
-            </w:r>
+            <w:proofErr w:type="gramEnd"/>
           </w:p>
           <w:p>
             <w:r>
@@ -42466,11 +43278,41 @@
               <w:rPr>
                 <w:rFonts w:hint="eastAsia"/>
               </w:rPr>
-              <w:t>mg.?</w:t>
+              <w:t>mg.</w:t>
+            </w:r>
+            <w:proofErr w:type="gramStart"/>
+            <w:r>
+              <w:rPr>
+                <w:rFonts w:hint="eastAsia"/>
+              </w:rPr>
+              <w:t>?</w:t>
+            </w:r>
+            <w:r>
+              <w:t>.width</w:t>
+            </w:r>
+            <w:proofErr w:type="gramEnd"/>
+          </w:p>
+          <w:p>
+            <w:r>
+              <w:t>i</w:t>
+            </w:r>
+            <w:r>
+              <w:rPr>
+                <w:rFonts w:hint="eastAsia"/>
+              </w:rPr>
+              <w:t>mg.</w:t>
+            </w:r>
+            <w:proofErr w:type="gramStart"/>
+            <w:r>
+              <w:rPr>
+                <w:rFonts w:hint="eastAsia"/>
+              </w:rPr>
+              <w:t>?</w:t>
             </w:r>
             <w:r>
               <w:t>.height</w:t>
             </w:r>
+            <w:proofErr w:type="gramEnd"/>
           </w:p>
           <w:p>
             <w:r>
@@ -42480,11 +43322,19 @@
               <w:rPr>
                 <w:rFonts w:hint="eastAsia"/>
               </w:rPr>
-              <w:t>mg.?</w:t>
+              <w:t>mg.</w:t>
+            </w:r>
+            <w:proofErr w:type="gramStart"/>
+            <w:r>
+              <w:rPr>
+                <w:rFonts w:hint="eastAsia"/>
+              </w:rPr>
+              <w:t>?</w:t>
             </w:r>
             <w:r>
               <w:t>.visible</w:t>
             </w:r>
+            <w:proofErr w:type="gramEnd"/>
           </w:p>
           <w:p>
             <w:r>
@@ -42494,10 +43344,21 @@
               <w:rPr>
                 <w:rFonts w:hint="eastAsia"/>
               </w:rPr>
-              <w:t>mg.?</w:t>
-            </w:r>
-            <w:r>
-              <w:t>.round-rect</w:t>
+              <w:t>mg.</w:t>
+            </w:r>
+            <w:proofErr w:type="gramStart"/>
+            <w:r>
+              <w:rPr>
+                <w:rFonts w:hint="eastAsia"/>
+              </w:rPr>
+              <w:t>?</w:t>
+            </w:r>
+            <w:r>
+              <w:t>.round</w:t>
+            </w:r>
+            <w:proofErr w:type="gramEnd"/>
+            <w:r>
+              <w:t>-rect</w:t>
             </w:r>
           </w:p>
           <w:p>
@@ -42508,7 +43369,14 @@
               <w:rPr>
                 <w:rFonts w:hint="eastAsia"/>
               </w:rPr>
-              <w:t>mg.?</w:t>
+              <w:t>mg.</w:t>
+            </w:r>
+            <w:proofErr w:type="gramStart"/>
+            <w:r>
+              <w:rPr>
+                <w:rFonts w:hint="eastAsia"/>
+              </w:rPr>
+              <w:t>?</w:t>
             </w:r>
             <w:r>
               <w:t>.</w:t>
@@ -42516,6 +43384,7 @@
             <w:r>
               <w:t>shadow</w:t>
             </w:r>
+            <w:proofErr w:type="gramEnd"/>
           </w:p>
           <w:p>
             <w:r>
@@ -42525,29 +43394,58 @@
               <w:rPr>
                 <w:rFonts w:hint="eastAsia"/>
               </w:rPr>
-              <w:t>mg.?</w:t>
+              <w:t>mg.</w:t>
+            </w:r>
+            <w:proofErr w:type="gramStart"/>
+            <w:r>
+              <w:rPr>
+                <w:rFonts w:hint="eastAsia"/>
+              </w:rPr>
+              <w:t>?</w:t>
             </w:r>
             <w:r>
               <w:t>.</w:t>
             </w:r>
             <w:r>
-              <w:t>auto-hide</w:t>
-            </w:r>
-          </w:p>
-          <w:p>
-            <w:r>
-              <w:t>img.?.padding</w:t>
-            </w:r>
-          </w:p>
-          <w:p>
-            <w:r>
-              <w:t>img.?.fade-in</w:t>
-            </w:r>
-          </w:p>
-          <w:p>
-            <w:r>
-              <w:t>img.?.reuse</w:t>
-            </w:r>
+              <w:t>auto</w:t>
+            </w:r>
+            <w:proofErr w:type="gramEnd"/>
+            <w:r>
+              <w:t>-hide</w:t>
+            </w:r>
+          </w:p>
+          <w:p>
+            <w:r>
+              <w:t>img.</w:t>
+            </w:r>
+            <w:proofErr w:type="gramStart"/>
+            <w:r>
+              <w:t>?.padding</w:t>
+            </w:r>
+            <w:proofErr w:type="gramEnd"/>
+          </w:p>
+          <w:p>
+            <w:r>
+              <w:t>img.</w:t>
+            </w:r>
+            <w:proofErr w:type="gramStart"/>
+            <w:r>
+              <w:t>?.fade</w:t>
+            </w:r>
+            <w:proofErr w:type="gramEnd"/>
+            <w:r>
+              <w:t>-in</w:t>
+            </w:r>
+          </w:p>
+          <w:p>
+            <w:r>
+              <w:t>img.</w:t>
+            </w:r>
+            <w:proofErr w:type="gramStart"/>
+            <w:r>
+              <w:t>?.reuse</w:t>
+            </w:r>
+            <w:proofErr w:type="gramEnd"/>
           </w:p>
         </w:tc>
         <w:tc>
@@ -42555,9 +43453,14 @@
             <w:tcW w:w="6455" w:type="dxa"/>
           </w:tcPr>
           <w:p>
+            <w:proofErr w:type="gramStart"/>
             <w:r>
               <w:lastRenderedPageBreak/>
-              <w:t>图层图片。</w:t>
+              <w:t>图层图片</w:t>
+            </w:r>
+            <w:proofErr w:type="gramEnd"/>
+            <w:r>
+              <w:t>。</w:t>
             </w:r>
           </w:p>
           <w:p>
@@ -42657,7 +43560,15 @@
               <w:t>0</w:t>
             </w:r>
             <w:r>
-              <w:t>在最底层，</w:t>
+              <w:t>在</w:t>
+            </w:r>
+            <w:proofErr w:type="gramStart"/>
+            <w:r>
+              <w:t>最</w:t>
+            </w:r>
+            <w:proofErr w:type="gramEnd"/>
+            <w:r>
+              <w:t>底层，</w:t>
             </w:r>
             <w:r>
               <w:rPr>
@@ -42682,8 +43593,14 @@
             </w:r>
           </w:p>
           <w:p>
-            <w:r>
-              <w:t>每个图层都可以分别设置</w:t>
+            <w:proofErr w:type="gramStart"/>
+            <w:r>
+              <w:lastRenderedPageBreak/>
+              <w:t>每个图层都</w:t>
+            </w:r>
+            <w:proofErr w:type="gramEnd"/>
+            <w:r>
+              <w:t>可以分别设置</w:t>
             </w:r>
             <w:r>
               <w:rPr>
@@ -42705,7 +43622,6 @@
               <w:ind w:firstLineChars="0"/>
             </w:pPr>
             <w:r>
-              <w:lastRenderedPageBreak/>
               <w:t>mode</w:t>
             </w:r>
             <w:r>
@@ -42714,6 +43630,7 @@
               </w:rPr>
               <w:t xml:space="preserve"> </w:t>
             </w:r>
+            <w:proofErr w:type="gramStart"/>
             <w:r>
               <w:rPr>
                 <w:rFonts w:hint="eastAsia"/>
@@ -42721,7 +43638,11 @@
               <w:t>图层</w:t>
             </w:r>
             <w:r>
-              <w:t>缩放模式。</w:t>
+              <w:t>缩放</w:t>
+            </w:r>
+            <w:proofErr w:type="gramEnd"/>
+            <w:r>
+              <w:t>模式。</w:t>
             </w:r>
             <w:r>
               <w:t>center</w:t>
@@ -42782,11 +43703,19 @@
               </w:rPr>
               <w:t>width/height</w:t>
             </w:r>
-            <w:r>
-              <w:rPr>
-                <w:rFonts w:hint="eastAsia"/>
-              </w:rPr>
-              <w:t>图层宽高。只有宽高时，保持比例缩放。</w:t>
+            <w:proofErr w:type="gramStart"/>
+            <w:r>
+              <w:rPr>
+                <w:rFonts w:hint="eastAsia"/>
+              </w:rPr>
+              <w:t>图层宽</w:t>
+            </w:r>
+            <w:proofErr w:type="gramEnd"/>
+            <w:r>
+              <w:rPr>
+                <w:rFonts w:hint="eastAsia"/>
+              </w:rPr>
+              <w:t>高。只有宽高时，保持比例缩放。</w:t>
             </w:r>
             <w:r>
               <w:rPr>
@@ -42816,7 +43745,21 @@
               <w:rPr>
                 <w:rFonts w:hint="eastAsia"/>
               </w:rPr>
-              <w:t>），图片元素自动适应最大的图层尺寸；如果有文本内容，且文本尺寸大于所有图层，则使用文本尺寸。</w:t>
+              <w:t>），图片元素自动适应最大</w:t>
+            </w:r>
+            <w:proofErr w:type="gramStart"/>
+            <w:r>
+              <w:rPr>
+                <w:rFonts w:hint="eastAsia"/>
+              </w:rPr>
+              <w:t>的图层尺寸</w:t>
+            </w:r>
+            <w:proofErr w:type="gramEnd"/>
+            <w:r>
+              <w:rPr>
+                <w:rFonts w:hint="eastAsia"/>
+              </w:rPr>
+              <w:t>；如果有文本内容，且文本尺寸大于所有图层，则使用文本尺寸。</w:t>
             </w:r>
           </w:p>
           <w:p>
@@ -42824,8 +43767,13 @@
               <w:pStyle w:val="a8"/>
               <w:ind w:left="360" w:firstLineChars="0" w:firstLine="0"/>
             </w:pPr>
-            <w:r>
-              <w:t>如果图层尺寸为</w:t>
+            <w:proofErr w:type="gramStart"/>
+            <w:r>
+              <w:t>如果图层尺寸</w:t>
+            </w:r>
+            <w:proofErr w:type="gramEnd"/>
+            <w:r>
+              <w:t>为</w:t>
             </w:r>
             <w:r>
               <w:rPr>
@@ -42879,11 +43827,19 @@
               </w:rPr>
               <w:t>visible</w:t>
             </w:r>
-            <w:r>
-              <w:rPr>
-                <w:rFonts w:hint="eastAsia"/>
-              </w:rPr>
-              <w:t>图层是否可见（</w:t>
+            <w:proofErr w:type="gramStart"/>
+            <w:r>
+              <w:rPr>
+                <w:rFonts w:hint="eastAsia"/>
+              </w:rPr>
+              <w:t>图层是否</w:t>
+            </w:r>
+            <w:proofErr w:type="gramEnd"/>
+            <w:r>
+              <w:rPr>
+                <w:rFonts w:hint="eastAsia"/>
+              </w:rPr>
+              <w:t>可见（</w:t>
             </w:r>
             <w:r>
               <w:rPr>
@@ -42913,8 +43869,13 @@
             <w:r>
               <w:t>shadow</w:t>
             </w:r>
-            <w:r>
-              <w:t>图层投影。水平偏移，竖直偏移，尺寸，颜色</w:t>
+            <w:proofErr w:type="gramStart"/>
+            <w:r>
+              <w:t>图层投影</w:t>
+            </w:r>
+            <w:proofErr w:type="gramEnd"/>
+            <w:r>
+              <w:t>。水平偏移，竖直偏移，尺寸，颜色</w:t>
             </w:r>
           </w:p>
           <w:p>
@@ -42929,9 +43890,11 @@
             <w:r>
               <w:t>round-rect</w:t>
             </w:r>
+            <w:proofErr w:type="gramStart"/>
             <w:r>
               <w:t>图层圆角</w:t>
             </w:r>
+            <w:proofErr w:type="gramEnd"/>
             <w:r>
               <w:t>，格式：</w:t>
             </w:r>
@@ -42966,7 +43929,15 @@
               <w:ind w:left="360" w:firstLineChars="0" w:firstLine="0"/>
             </w:pPr>
             <w:r>
-              <w:t>left-top, right-top, right-bottom,left-bottom</w:t>
+              <w:t>left-top, right-top, right-</w:t>
+            </w:r>
+            <w:proofErr w:type="gramStart"/>
+            <w:r>
+              <w:t>bottom,left</w:t>
+            </w:r>
+            <w:proofErr w:type="gramEnd"/>
+            <w:r>
+              <w:t>-bottom</w:t>
             </w:r>
           </w:p>
           <w:p>
@@ -43131,7 +44102,21 @@
               <w:rPr>
                 <w:rFonts w:hint="eastAsia"/>
               </w:rPr>
-              <w:t>图片淡入效果，当图片加载成功时淡入。默认值为</w:t>
+              <w:t>图片淡入效果，</w:t>
+            </w:r>
+            <w:proofErr w:type="gramStart"/>
+            <w:r>
+              <w:rPr>
+                <w:rFonts w:hint="eastAsia"/>
+              </w:rPr>
+              <w:t>当图片</w:t>
+            </w:r>
+            <w:proofErr w:type="gramEnd"/>
+            <w:r>
+              <w:rPr>
+                <w:rFonts w:hint="eastAsia"/>
+              </w:rPr>
+              <w:t>加载成功时淡入。默认值为</w:t>
             </w:r>
             <w:r>
               <w:rPr>
@@ -43236,6 +44221,7 @@
               </w:rPr>
               <w:t>image</w:t>
             </w:r>
+            <w:proofErr w:type="gramStart"/>
             <w:r>
               <w:rPr>
                 <w:rFonts w:hint="eastAsia"/>
@@ -43243,7 +44229,11 @@
               <w:t>图层</w:t>
             </w:r>
             <w:r>
-              <w:t>时进入重用缓存。当有大量不同内容的同尺寸图片时（如图片列表）可用此功能减少图片的重新创建。</w:t>
+              <w:t>时</w:t>
+            </w:r>
+            <w:proofErr w:type="gramEnd"/>
+            <w:r>
+              <w:t>进入重用缓存。当有大量不同内容的同尺寸图片时（如图片列表）可用此功能减少图片的重新创建。</w:t>
             </w:r>
           </w:p>
         </w:tc>
@@ -43268,11 +44258,16 @@
             <w:r>
               <w:t>指定</w:t>
             </w:r>
+            <w:proofErr w:type="gramStart"/>
             <w:r>
               <w:t>最大</w:t>
             </w:r>
             <w:r>
-              <w:t>图层数量，默认为</w:t>
+              <w:t>图层</w:t>
+            </w:r>
+            <w:proofErr w:type="gramEnd"/>
+            <w:r>
+              <w:t>数量，默认为</w:t>
             </w:r>
             <w:r>
               <w:rPr>
@@ -43331,7 +44326,6 @@
           </w:tcPr>
           <w:p>
             <w:r>
-              <w:lastRenderedPageBreak/>
               <w:t>样式</w:t>
             </w:r>
           </w:p>
@@ -44176,6 +45170,7 @@
                 <w:rFonts w:asciiTheme="minorEastAsia" w:eastAsiaTheme="minorEastAsia" w:hAnsiTheme="minorEastAsia" w:cs="Consolas"/>
                 <w:szCs w:val="28"/>
               </w:rPr>
+              <w:lastRenderedPageBreak/>
               <w:t>背景色,</w:t>
             </w:r>
             <w:r>
@@ -44242,7 +45237,6 @@
                 <w:rFonts w:asciiTheme="minorEastAsia" w:eastAsiaTheme="minorEastAsia" w:hAnsiTheme="minorEastAsia" w:cs="Consolas"/>
                 <w:szCs w:val="28"/>
               </w:rPr>
-              <w:lastRenderedPageBreak/>
               <w:t>背景色</w:t>
             </w:r>
             <w:r>
@@ -44472,7 +45466,15 @@
               <w:t>,</w:t>
             </w:r>
             <w:r>
-              <w:t>1.0,3000,4.0,2.0,80FFFFFF,2.0,FF000000</w:t>
+              <w:t>1.0,3000,4.0,2.0,80FFFFFF,2.</w:t>
+            </w:r>
+            <w:proofErr w:type="gramStart"/>
+            <w:r>
+              <w:t>0,FF</w:t>
+            </w:r>
+            <w:proofErr w:type="gramEnd"/>
+            <w:r>
+              <w:t>000000</w:t>
             </w:r>
           </w:p>
           <w:p>
@@ -44547,30 +45549,38 @@
             <w:tcW w:w="2119" w:type="dxa"/>
           </w:tcPr>
           <w:p>
+            <w:proofErr w:type="gramStart"/>
             <w:r>
               <w:t>indicator.left</w:t>
             </w:r>
-          </w:p>
-          <w:p>
+            <w:proofErr w:type="gramEnd"/>
+          </w:p>
+          <w:p>
+            <w:proofErr w:type="gramStart"/>
             <w:r>
               <w:t>indicator.</w:t>
             </w:r>
             <w:r>
               <w:t>up</w:t>
             </w:r>
-          </w:p>
-          <w:p>
+            <w:proofErr w:type="gramEnd"/>
+          </w:p>
+          <w:p>
+            <w:proofErr w:type="gramStart"/>
             <w:r>
               <w:t>indicator.right</w:t>
             </w:r>
-          </w:p>
-          <w:p>
+            <w:proofErr w:type="gramEnd"/>
+          </w:p>
+          <w:p>
+            <w:proofErr w:type="gramStart"/>
             <w:r>
               <w:t>indicator.</w:t>
             </w:r>
             <w:r>
               <w:t>down</w:t>
             </w:r>
+            <w:proofErr w:type="gramEnd"/>
           </w:p>
         </w:tc>
         <w:tc>
@@ -44714,13 +45724,24 @@
               <w:t>alignment</w:t>
             </w:r>
             <w:r>
-              <w:t xml:space="preserve"> [</w:t>
-            </w:r>
-            <w:r>
-              <w:rPr>
-                <w:rFonts w:hint="eastAsia"/>
-              </w:rPr>
-              <w:t>,align-</w:t>
+              <w:t xml:space="preserve"> </w:t>
+            </w:r>
+            <w:proofErr w:type="gramStart"/>
+            <w:r>
+              <w:t>[</w:t>
+            </w:r>
+            <w:r>
+              <w:rPr>
+                <w:rFonts w:hint="eastAsia"/>
+              </w:rPr>
+              <w:t>,align</w:t>
+            </w:r>
+            <w:proofErr w:type="gramEnd"/>
+            <w:r>
+              <w:rPr>
+                <w:rFonts w:hint="eastAsia"/>
+              </w:rPr>
+              <w:t>-</w:t>
             </w:r>
             <w:r>
               <w:t>point</w:t>
@@ -44819,7 +45840,21 @@
               <w:rPr>
                 <w:rFonts w:hint="eastAsia"/>
               </w:rPr>
-              <w:t>焦点锁定时默认是以当前的焦点元素做为锁定目标</w:t>
+              <w:t>焦点锁定时默认是以当前的焦点元素</w:t>
+            </w:r>
+            <w:proofErr w:type="gramStart"/>
+            <w:r>
+              <w:rPr>
+                <w:rFonts w:hint="eastAsia"/>
+              </w:rPr>
+              <w:t>做为</w:t>
+            </w:r>
+            <w:proofErr w:type="gramEnd"/>
+            <w:r>
+              <w:rPr>
+                <w:rFonts w:hint="eastAsia"/>
+              </w:rPr>
+              <w:t>锁定目标</w:t>
             </w:r>
             <w:r>
               <w:rPr>
@@ -44831,7 +45866,21 @@
               <w:rPr>
                 <w:rFonts w:hint="eastAsia"/>
               </w:rPr>
-              <w:t>如果焦点元素的父级元素有</w:t>
+              <w:t>如果焦点元素</w:t>
+            </w:r>
+            <w:proofErr w:type="gramStart"/>
+            <w:r>
+              <w:rPr>
+                <w:rFonts w:hint="eastAsia"/>
+              </w:rPr>
+              <w:t>的父级元</w:t>
+            </w:r>
+            <w:proofErr w:type="gramEnd"/>
+            <w:r>
+              <w:rPr>
+                <w:rFonts w:hint="eastAsia"/>
+              </w:rPr>
+              <w:t>素有</w:t>
             </w:r>
             <w:r>
               <w:t>lock-focus-target</w:t>
@@ -44873,7 +45922,21 @@
               <w:rPr>
                 <w:rFonts w:hint="eastAsia"/>
               </w:rPr>
-              <w:t>样式的元素做为锁定目标</w:t>
+              <w:t>样式的元素</w:t>
+            </w:r>
+            <w:proofErr w:type="gramStart"/>
+            <w:r>
+              <w:rPr>
+                <w:rFonts w:hint="eastAsia"/>
+              </w:rPr>
+              <w:t>做</w:t>
+            </w:r>
+            <w:proofErr w:type="gramEnd"/>
+            <w:r>
+              <w:rPr>
+                <w:rFonts w:hint="eastAsia"/>
+              </w:rPr>
+              <w:t>为锁定目标</w:t>
             </w:r>
             <w:r>
               <w:rPr>
@@ -45354,9 +46417,11 @@
             <w:tcW w:w="1410" w:type="dxa"/>
           </w:tcPr>
           <w:p>
+            <w:proofErr w:type="gramStart"/>
             <w:r>
               <w:t>indicator.style</w:t>
             </w:r>
+            <w:proofErr w:type="gramEnd"/>
           </w:p>
         </w:tc>
         <w:tc>
@@ -45586,7 +46651,15 @@
               <w:t xml:space="preserve"> </w:t>
             </w:r>
             <w:r>
-              <w:t>0, dash,16,4,0,FF00FF00,dot,6,0,FF008000</w:t>
+              <w:t>0, dash,16,4,</w:t>
+            </w:r>
+            <w:proofErr w:type="gramStart"/>
+            <w:r>
+              <w:t>0,FF</w:t>
+            </w:r>
+            <w:proofErr w:type="gramEnd"/>
+            <w:r>
+              <w:t>00FF00,dot,6,0,FF008000</w:t>
             </w:r>
           </w:p>
         </w:tc>
@@ -45640,9 +46713,11 @@
             <w:tcW w:w="1410" w:type="dxa"/>
           </w:tcPr>
           <w:p>
+            <w:proofErr w:type="gramStart"/>
             <w:r>
               <w:t>indicator.align</w:t>
             </w:r>
+            <w:proofErr w:type="gramEnd"/>
           </w:p>
         </w:tc>
         <w:tc>
@@ -45927,7 +47002,15 @@
               <w:t>one</w:t>
             </w:r>
             <w:r>
-              <w:t>，不切换（仅由代码控制切换）</w:t>
+              <w:t>，</w:t>
+            </w:r>
+            <w:proofErr w:type="gramStart"/>
+            <w:r>
+              <w:t>不</w:t>
+            </w:r>
+            <w:proofErr w:type="gramEnd"/>
+            <w:r>
+              <w:t>切换（仅由代码控制切换）</w:t>
             </w:r>
           </w:p>
           <w:p>
@@ -46058,19 +47141,35 @@
               <w:rPr>
                 <w:rFonts w:hint="eastAsia"/>
               </w:rPr>
-              <w:t>表示前后各预加载</w:t>
-            </w:r>
+              <w:t>表示</w:t>
+            </w:r>
+            <w:proofErr w:type="gramStart"/>
+            <w:r>
+              <w:rPr>
+                <w:rFonts w:hint="eastAsia"/>
+              </w:rPr>
+              <w:t>前后各预加载</w:t>
+            </w:r>
+            <w:proofErr w:type="gramEnd"/>
             <w:r>
               <w:rPr>
                 <w:rFonts w:hint="eastAsia"/>
               </w:rPr>
               <w:t>1</w:t>
             </w:r>
-            <w:r>
-              <w:rPr>
-                <w:rFonts w:hint="eastAsia"/>
-              </w:rPr>
-              <w:t>页数据</w:t>
+            <w:proofErr w:type="gramStart"/>
+            <w:r>
+              <w:rPr>
+                <w:rFonts w:hint="eastAsia"/>
+              </w:rPr>
+              <w:t>页数</w:t>
+            </w:r>
+            <w:proofErr w:type="gramEnd"/>
+            <w:r>
+              <w:rPr>
+                <w:rFonts w:hint="eastAsia"/>
+              </w:rPr>
+              <w:t>据</w:t>
             </w:r>
             <w:r>
               <w:rPr>
@@ -46625,8 +47724,16 @@
               <w:rPr>
                 <w:rFonts w:hint="eastAsia"/>
               </w:rPr>
-              <w:t>，取消选中时会自动删除此</w:t>
-            </w:r>
+              <w:t>，取消选中时会自动</w:t>
+            </w:r>
+            <w:proofErr w:type="gramStart"/>
+            <w:r>
+              <w:rPr>
+                <w:rFonts w:hint="eastAsia"/>
+              </w:rPr>
+              <w:t>删除此</w:t>
+            </w:r>
+            <w:proofErr w:type="gramEnd"/>
             <w:r>
               <w:rPr>
                 <w:rFonts w:hint="eastAsia"/>
@@ -46826,8 +47933,13 @@
               </w:rPr>
               <w:t>&lt;group&gt;</w:t>
             </w:r>
-            <w:r>
-              <w:t>mode,group-class,checked-class&lt;/group&gt;</w:t>
+            <w:proofErr w:type="gramStart"/>
+            <w:r>
+              <w:t>mode,group</w:t>
+            </w:r>
+            <w:proofErr w:type="gramEnd"/>
+            <w:r>
+              <w:t>-class,checked-class&lt;/group&gt;</w:t>
             </w:r>
           </w:p>
           <w:p>
@@ -46950,8 +48062,16 @@
               <w:rPr>
                 <w:rFonts w:hint="eastAsia"/>
               </w:rPr>
-              <w:t>，取消选中时会自动删除此</w:t>
-            </w:r>
+              <w:t>，取消选中时会自动</w:t>
+            </w:r>
+            <w:proofErr w:type="gramStart"/>
+            <w:r>
+              <w:rPr>
+                <w:rFonts w:hint="eastAsia"/>
+              </w:rPr>
+              <w:t>删除此</w:t>
+            </w:r>
+            <w:proofErr w:type="gramEnd"/>
             <w:r>
               <w:rPr>
                 <w:rFonts w:hint="eastAsia"/>
@@ -47078,11 +48198,19 @@
       <w:pPr>
         <w:ind w:firstLine="420"/>
       </w:pPr>
-      <w:r>
-        <w:rPr>
-          <w:rFonts w:hint="eastAsia"/>
-        </w:rPr>
-        <w:t>图层容器。可以给子元素的绘制添加各种变换效果。</w:t>
+      <w:proofErr w:type="gramStart"/>
+      <w:r>
+        <w:rPr>
+          <w:rFonts w:hint="eastAsia"/>
+        </w:rPr>
+        <w:t>图层容器</w:t>
+      </w:r>
+      <w:proofErr w:type="gramEnd"/>
+      <w:r>
+        <w:rPr>
+          <w:rFonts w:hint="eastAsia"/>
+        </w:rPr>
+        <w:t>。可以给子元素的绘制添加各种变换效果。</w:t>
       </w:r>
     </w:p>
     <w:p>
@@ -47115,8 +48243,16 @@
         <w:rPr>
           <w:rFonts w:hint="eastAsia"/>
         </w:rPr>
-        <w:t>时，此元素不</w:t>
-      </w:r>
+        <w:t>时，此元素</w:t>
+      </w:r>
+      <w:proofErr w:type="gramStart"/>
+      <w:r>
+        <w:rPr>
+          <w:rFonts w:hint="eastAsia"/>
+        </w:rPr>
+        <w:t>不</w:t>
+      </w:r>
+      <w:proofErr w:type="gramEnd"/>
       <w:r>
         <w:rPr>
           <w:rFonts w:hint="eastAsia"/>
@@ -47127,7 +48263,21 @@
         <w:rPr>
           <w:rFonts w:hint="eastAsia"/>
         </w:rPr>
-        <w:t>内容显示，而是做为图层的掩码。</w:t>
+        <w:t>内容显示，而是</w:t>
+      </w:r>
+      <w:proofErr w:type="gramStart"/>
+      <w:r>
+        <w:rPr>
+          <w:rFonts w:hint="eastAsia"/>
+        </w:rPr>
+        <w:t>做为图层</w:t>
+      </w:r>
+      <w:proofErr w:type="gramEnd"/>
+      <w:r>
+        <w:rPr>
+          <w:rFonts w:hint="eastAsia"/>
+        </w:rPr>
+        <w:t>的掩码。</w:t>
       </w:r>
     </w:p>
     <w:tbl>
@@ -47338,8 +48488,13 @@
             </w:r>
           </w:p>
           <w:p>
-            <w:r>
-              <w:t>X,Y, Z, bX, bY,bZ</w:t>
+            <w:proofErr w:type="gramStart"/>
+            <w:r>
+              <w:t>X,Y</w:t>
+            </w:r>
+            <w:proofErr w:type="gramEnd"/>
+            <w:r>
+              <w:t>, Z, bX, bY,bZ</w:t>
             </w:r>
           </w:p>
           <w:p>
@@ -48072,7 +49227,23 @@
           <w:b/>
           <w:color w:val="FF0000"/>
         </w:rPr>
-        <w:t>绑定数据项的父级元素，避免选择大量子元素引起性能下降</w:t>
+        <w:t>绑定数据项</w:t>
+      </w:r>
+      <w:proofErr w:type="gramStart"/>
+      <w:r>
+        <w:rPr>
+          <w:b/>
+          <w:color w:val="FF0000"/>
+        </w:rPr>
+        <w:t>的父级元素</w:t>
+      </w:r>
+      <w:proofErr w:type="gramEnd"/>
+      <w:r>
+        <w:rPr>
+          <w:b/>
+          <w:color w:val="FF0000"/>
+        </w:rPr>
+        <w:t>，避免选择大量子元素引起性能下降</w:t>
       </w:r>
       <w:r>
         <w:t>。</w:t>
@@ -48146,7 +49317,15 @@
         <w:t>template</w:t>
       </w:r>
       <w:r>
-        <w:t>元素做为根级元素。</w:t>
+        <w:t>元素</w:t>
+      </w:r>
+      <w:proofErr w:type="gramStart"/>
+      <w:r>
+        <w:t>做为根级元素</w:t>
+      </w:r>
+      <w:proofErr w:type="gramEnd"/>
+      <w:r>
+        <w:t>。</w:t>
       </w:r>
     </w:p>
     <w:p>
@@ -49122,8 +50301,13 @@
             <w:r>
               <w:t>minimum-item</w:t>
             </w:r>
-            <w:r>
-              <w:t>个元素。此值过小会导致元素显示不全；过多会影响性能。</w:t>
+            <w:proofErr w:type="gramStart"/>
+            <w:r>
+              <w:t>个</w:t>
+            </w:r>
+            <w:proofErr w:type="gramEnd"/>
+            <w:r>
+              <w:t>元素。此值过小会导致元素显示不全；过多会影响性能。</w:t>
             </w:r>
             <w:r>
               <w:t>建议值为</w:t>
@@ -49412,7 +50596,15 @@
     </w:p>
     <w:p>
       <w:r>
-        <w:t>此对象为脚本运行的根级环境上下文。</w:t>
+        <w:t>此对象为脚本运行</w:t>
+      </w:r>
+      <w:proofErr w:type="gramStart"/>
+      <w:r>
+        <w:t>的根级环境</w:t>
+      </w:r>
+      <w:proofErr w:type="gramEnd"/>
+      <w:r>
+        <w:t>上下文。</w:t>
       </w:r>
     </w:p>
     <w:p>
@@ -49439,12 +50631,14 @@
       <w:pPr>
         <w:pStyle w:val="4"/>
       </w:pPr>
+      <w:proofErr w:type="gramStart"/>
       <w:r>
         <w:rPr>
           <w:rFonts w:hint="eastAsia"/>
         </w:rPr>
         <w:t>logger.d</w:t>
       </w:r>
+      <w:proofErr w:type="gramEnd"/>
       <w:r>
         <w:t>(messages)</w:t>
       </w:r>
@@ -49461,6 +50655,7 @@
       <w:pPr>
         <w:pStyle w:val="4"/>
       </w:pPr>
+      <w:proofErr w:type="gramStart"/>
       <w:r>
         <w:rPr>
           <w:rFonts w:hint="eastAsia"/>
@@ -49468,7 +50663,11 @@
         <w:t>logger.</w:t>
       </w:r>
       <w:r>
-        <w:t>w(messages)</w:t>
+        <w:t>w</w:t>
+      </w:r>
+      <w:proofErr w:type="gramEnd"/>
+      <w:r>
+        <w:t>(messages)</w:t>
       </w:r>
     </w:p>
     <w:p>
@@ -49483,6 +50682,7 @@
       <w:pPr>
         <w:pStyle w:val="4"/>
       </w:pPr>
+      <w:proofErr w:type="gramStart"/>
       <w:r>
         <w:rPr>
           <w:rFonts w:hint="eastAsia"/>
@@ -49490,7 +50690,11 @@
         <w:t>logger.</w:t>
       </w:r>
       <w:r>
-        <w:t>e(messages)</w:t>
+        <w:t>e</w:t>
+      </w:r>
+      <w:proofErr w:type="gramEnd"/>
+      <w:r>
+        <w:t>(messages)</w:t>
       </w:r>
     </w:p>
     <w:p>
@@ -50521,7 +51725,15 @@
         <w:t>View.</w:t>
       </w:r>
       <w:r>
-        <w:t>blinkClass(“className0”,…)</w:t>
+        <w:t>blinkClass(“className0</w:t>
+      </w:r>
+      <w:proofErr w:type="gramStart"/>
+      <w:r>
+        <w:t>”,…</w:t>
+      </w:r>
+      <w:proofErr w:type="gramEnd"/>
+      <w:r>
+        <w:t>)</w:t>
       </w:r>
     </w:p>
     <w:p>
@@ -50687,27 +51899,277 @@
         <w:t>lider.scrollTo(pos</w:t>
       </w:r>
       <w:r>
+        <w:t>, [animation</w:t>
+      </w:r>
+      <w:proofErr w:type="gramStart"/>
+      <w:r>
+        <w:t xml:space="preserve">] </w:t>
+      </w:r>
+      <w:r>
+        <w:t>)</w:t>
+      </w:r>
+      <w:proofErr w:type="gramEnd"/>
+    </w:p>
+    <w:p>
+      <w:r>
+        <w:t>设置</w:t>
+      </w:r>
+      <w:r>
+        <w:rPr>
+          <w:rFonts w:hint="eastAsia"/>
+        </w:rPr>
+        <w:t>slider</w:t>
+      </w:r>
+      <w:r>
+        <w:rPr>
+          <w:rFonts w:hint="eastAsia"/>
+        </w:rPr>
+        <w:t>的滚动位置</w:t>
+      </w:r>
+    </w:p>
+    <w:p>
+      <w:pPr>
+        <w:pStyle w:val="4"/>
+      </w:pPr>
+      <w:r>
+        <w:rPr>
+          <w:rFonts w:hint="eastAsia"/>
+        </w:rPr>
+        <w:t>S</w:t>
+      </w:r>
+      <w:r>
+        <w:t>lider.scrollRange</w:t>
+      </w:r>
+    </w:p>
+    <w:p>
+      <w:r>
+        <w:t>得到当前</w:t>
+      </w:r>
+      <w:r>
+        <w:rPr>
+          <w:rFonts w:hint="eastAsia"/>
+        </w:rPr>
+        <w:t>slider</w:t>
+      </w:r>
+      <w:r>
+        <w:rPr>
+          <w:rFonts w:hint="eastAsia"/>
+        </w:rPr>
+        <w:t>的最大滚动范围</w:t>
+      </w:r>
+    </w:p>
+    <w:p>
+      <w:pPr>
+        <w:pStyle w:val="4"/>
+      </w:pPr>
+      <w:r>
+        <w:rPr>
+          <w:rFonts w:hint="eastAsia"/>
+        </w:rPr>
+        <w:t>S</w:t>
+      </w:r>
+      <w:r>
+        <w:t>lider.scrollPos</w:t>
+      </w:r>
+    </w:p>
+    <w:p>
+      <w:r>
+        <w:t>得到</w:t>
+      </w:r>
+      <w:r>
+        <w:t>slider</w:t>
+      </w:r>
+      <w:r>
+        <w:t>滚动</w:t>
+      </w:r>
+      <w:r>
+        <w:rPr>
+          <w:rFonts w:hint="eastAsia"/>
+        </w:rPr>
+        <w:t>目标</w:t>
+      </w:r>
+      <w:r>
+        <w:t>位置</w:t>
+      </w:r>
+    </w:p>
+    <w:p>
+      <w:pPr>
+        <w:pStyle w:val="4"/>
+      </w:pPr>
+      <w:r>
+        <w:rPr>
+          <w:rFonts w:hint="eastAsia"/>
+        </w:rPr>
+        <w:t>S</w:t>
+      </w:r>
+      <w:r>
+        <w:t>lider.scroll</w:t>
+      </w:r>
+      <w:r>
+        <w:rPr>
+          <w:rFonts w:hint="eastAsia"/>
+        </w:rPr>
+        <w:t>Delta</w:t>
+      </w:r>
+    </w:p>
+    <w:p>
+      <w:r>
+        <w:rPr>
+          <w:rFonts w:hint="eastAsia"/>
+        </w:rPr>
+        <w:t>得到</w:t>
+      </w:r>
+      <w:r>
+        <w:rPr>
+          <w:rFonts w:hint="eastAsia"/>
+        </w:rPr>
+        <w:t>slider</w:t>
+      </w:r>
+      <w:r>
+        <w:rPr>
+          <w:rFonts w:hint="eastAsia"/>
+        </w:rPr>
+        <w:t>滚动偏移。即</w:t>
+      </w:r>
+      <w:r>
+        <w:rPr>
+          <w:rFonts w:hint="eastAsia"/>
+        </w:rPr>
+        <w:t>slider</w:t>
+      </w:r>
+      <w:r>
+        <w:rPr>
+          <w:rFonts w:hint="eastAsia"/>
+        </w:rPr>
+        <w:t>目标位置与当前滚动位置的差值。</w:t>
+      </w:r>
+    </w:p>
+    <w:p>
+      <w:r>
+        <w:rPr>
+          <w:rFonts w:hint="eastAsia"/>
+        </w:rPr>
+        <w:t>当</w:t>
+      </w:r>
+      <w:r>
+        <w:rPr>
+          <w:rFonts w:hint="eastAsia"/>
+        </w:rPr>
+        <w:t>slider</w:t>
+      </w:r>
+      <w:r>
+        <w:rPr>
+          <w:rFonts w:hint="eastAsia"/>
+        </w:rPr>
+        <w:t>有滚动动画时，</w:t>
+      </w:r>
+      <w:r>
+        <w:rPr>
+          <w:rFonts w:hint="eastAsia"/>
+        </w:rPr>
+        <w:t>scrollPos</w:t>
+      </w:r>
+      <w:r>
+        <w:rPr>
+          <w:rFonts w:hint="eastAsia"/>
+        </w:rPr>
+        <w:t>得到的是滚动结束时的位置；而当前内容显示的偏移与</w:t>
+      </w:r>
+      <w:r>
+        <w:rPr>
+          <w:rFonts w:hint="eastAsia"/>
+        </w:rPr>
+        <w:t>scrollPos</w:t>
+      </w:r>
+      <w:r>
+        <w:rPr>
+          <w:rFonts w:hint="eastAsia"/>
+        </w:rPr>
+        <w:t>可能存在一定的差异。</w:t>
+      </w:r>
+      <w:r>
+        <w:rPr>
+          <w:rFonts w:hint="eastAsia"/>
+        </w:rPr>
+        <w:t>scrollPos+scrollDelta</w:t>
+      </w:r>
+      <w:r>
+        <w:rPr>
+          <w:rFonts w:hint="eastAsia"/>
+        </w:rPr>
+        <w:t>即为动画过程中的</w:t>
+      </w:r>
+      <w:proofErr w:type="gramStart"/>
+      <w:r>
+        <w:rPr>
+          <w:rFonts w:hint="eastAsia"/>
+        </w:rPr>
+        <w:t>内当前容显示</w:t>
+      </w:r>
+      <w:proofErr w:type="gramEnd"/>
+      <w:r>
+        <w:rPr>
+          <w:rFonts w:hint="eastAsia"/>
+        </w:rPr>
+        <w:t>偏移。</w:t>
+      </w:r>
+    </w:p>
+    <w:p>
+      <w:pPr>
+        <w:pStyle w:val="4"/>
+      </w:pPr>
+      <w:r>
+        <w:rPr>
+          <w:rFonts w:hint="eastAsia"/>
+        </w:rPr>
+        <w:t>S</w:t>
+      </w:r>
+      <w:r>
+        <w:t>lider.activ</w:t>
+      </w:r>
+      <w:r>
+        <w:t>at</w:t>
+      </w:r>
+      <w:r>
+        <w:t>eScrollBar()</w:t>
+      </w:r>
+    </w:p>
+    <w:p>
+      <w:r>
+        <w:rPr>
+          <w:rFonts w:hint="eastAsia"/>
+        </w:rPr>
+        <w:t>激活滚动条。</w:t>
+      </w:r>
+    </w:p>
+    <w:p>
+      <w:pPr>
+        <w:pStyle w:val="4"/>
+      </w:pPr>
+      <w:r>
+        <w:rPr>
+          <w:rFonts w:hint="eastAsia"/>
+        </w:rPr>
+        <w:t>S</w:t>
+      </w:r>
+      <w:r>
+        <w:t>lider.makeChildVisible</w:t>
+      </w:r>
+      <w:proofErr w:type="gramStart"/>
+      <w:r>
+        <w:t>( child</w:t>
+      </w:r>
+      <w:proofErr w:type="gramEnd"/>
+      <w:r>
         <w:t xml:space="preserve">, [animation] </w:t>
       </w:r>
       <w:r>
-        <w:t>)</w:t>
-      </w:r>
-    </w:p>
-    <w:p>
-      <w:r>
-        <w:t>设置</w:t>
-      </w:r>
-      <w:r>
-        <w:rPr>
-          <w:rFonts w:hint="eastAsia"/>
-        </w:rPr>
-        <w:t>slider</w:t>
-      </w:r>
-      <w:r>
-        <w:rPr>
-          <w:rFonts w:hint="eastAsia"/>
-        </w:rPr>
-        <w:t>的滚动位置</w:t>
+        <w:t xml:space="preserve"> )</w:t>
+      </w:r>
+    </w:p>
+    <w:p>
+      <w:r>
+        <w:t>强制将子元素滚动到可见区域</w:t>
       </w:r>
     </w:p>
     <w:p>
@@ -50721,233 +52183,15 @@
         <w:t>S</w:t>
       </w:r>
       <w:r>
-        <w:t>lider.scrollRange</w:t>
-      </w:r>
-    </w:p>
-    <w:p>
-      <w:r>
-        <w:t>得到当前</w:t>
-      </w:r>
-      <w:r>
-        <w:rPr>
-          <w:rFonts w:hint="eastAsia"/>
-        </w:rPr>
-        <w:t>slider</w:t>
-      </w:r>
-      <w:r>
-        <w:rPr>
-          <w:rFonts w:hint="eastAsia"/>
-        </w:rPr>
-        <w:t>的最大滚动范围</w:t>
-      </w:r>
-    </w:p>
-    <w:p>
-      <w:pPr>
-        <w:pStyle w:val="4"/>
-      </w:pPr>
-      <w:r>
-        <w:rPr>
-          <w:rFonts w:hint="eastAsia"/>
-        </w:rPr>
-        <w:t>S</w:t>
-      </w:r>
-      <w:r>
-        <w:t>lider.scrollPos</w:t>
-      </w:r>
-    </w:p>
-    <w:p>
-      <w:r>
-        <w:t>得到</w:t>
-      </w:r>
-      <w:r>
-        <w:t>slider</w:t>
-      </w:r>
-      <w:r>
-        <w:t>滚动</w:t>
-      </w:r>
-      <w:r>
-        <w:rPr>
-          <w:rFonts w:hint="eastAsia"/>
-        </w:rPr>
-        <w:t>目标</w:t>
-      </w:r>
-      <w:r>
-        <w:t>位置</w:t>
-      </w:r>
-    </w:p>
-    <w:p>
-      <w:pPr>
-        <w:pStyle w:val="4"/>
-      </w:pPr>
-      <w:r>
-        <w:rPr>
-          <w:rFonts w:hint="eastAsia"/>
-        </w:rPr>
-        <w:t>S</w:t>
-      </w:r>
-      <w:r>
-        <w:t>lider.scroll</w:t>
-      </w:r>
-      <w:r>
-        <w:rPr>
-          <w:rFonts w:hint="eastAsia"/>
-        </w:rPr>
-        <w:t>Delta</w:t>
-      </w:r>
-    </w:p>
-    <w:p>
-      <w:r>
-        <w:rPr>
-          <w:rFonts w:hint="eastAsia"/>
-        </w:rPr>
-        <w:t>得到</w:t>
-      </w:r>
-      <w:r>
-        <w:rPr>
-          <w:rFonts w:hint="eastAsia"/>
-        </w:rPr>
-        <w:t>slider</w:t>
-      </w:r>
-      <w:r>
-        <w:rPr>
-          <w:rFonts w:hint="eastAsia"/>
-        </w:rPr>
-        <w:t>滚动偏移。即</w:t>
-      </w:r>
-      <w:r>
-        <w:rPr>
-          <w:rFonts w:hint="eastAsia"/>
-        </w:rPr>
-        <w:t>slider</w:t>
-      </w:r>
-      <w:r>
-        <w:rPr>
-          <w:rFonts w:hint="eastAsia"/>
-        </w:rPr>
-        <w:t>目标位置与当前滚动位置的差值。</w:t>
-      </w:r>
-    </w:p>
-    <w:p>
-      <w:r>
-        <w:rPr>
-          <w:rFonts w:hint="eastAsia"/>
-        </w:rPr>
-        <w:t>当</w:t>
-      </w:r>
-      <w:r>
-        <w:rPr>
-          <w:rFonts w:hint="eastAsia"/>
-        </w:rPr>
-        <w:t>slider</w:t>
-      </w:r>
-      <w:r>
-        <w:rPr>
-          <w:rFonts w:hint="eastAsia"/>
-        </w:rPr>
-        <w:t>有滚动动画时，</w:t>
-      </w:r>
-      <w:r>
-        <w:rPr>
-          <w:rFonts w:hint="eastAsia"/>
-        </w:rPr>
-        <w:t>scrollPos</w:t>
-      </w:r>
-      <w:r>
-        <w:rPr>
-          <w:rFonts w:hint="eastAsia"/>
-        </w:rPr>
-        <w:t>得到的是滚动结束时的位置；而当前内容显示的偏移与</w:t>
-      </w:r>
-      <w:r>
-        <w:rPr>
-          <w:rFonts w:hint="eastAsia"/>
-        </w:rPr>
-        <w:t>scrollPos</w:t>
-      </w:r>
-      <w:r>
-        <w:rPr>
-          <w:rFonts w:hint="eastAsia"/>
-        </w:rPr>
-        <w:t>可能存在一定的差异。</w:t>
-      </w:r>
-      <w:r>
-        <w:rPr>
-          <w:rFonts w:hint="eastAsia"/>
-        </w:rPr>
-        <w:t>scrollPos+scrollDelta</w:t>
-      </w:r>
-      <w:r>
-        <w:rPr>
-          <w:rFonts w:hint="eastAsia"/>
-        </w:rPr>
-        <w:t>即为动画过程中的内当前容显示偏移。</w:t>
-      </w:r>
-    </w:p>
-    <w:p>
-      <w:pPr>
-        <w:pStyle w:val="4"/>
-      </w:pPr>
-      <w:r>
-        <w:rPr>
-          <w:rFonts w:hint="eastAsia"/>
-        </w:rPr>
-        <w:t>S</w:t>
-      </w:r>
-      <w:r>
-        <w:t>lider.activ</w:t>
-      </w:r>
-      <w:r>
-        <w:t>at</w:t>
-      </w:r>
-      <w:r>
-        <w:t>eScrollBar()</w:t>
-      </w:r>
-    </w:p>
-    <w:p>
-      <w:r>
-        <w:rPr>
-          <w:rFonts w:hint="eastAsia"/>
-        </w:rPr>
-        <w:t>激活滚动条。</w:t>
-      </w:r>
-    </w:p>
-    <w:p>
-      <w:pPr>
-        <w:pStyle w:val="4"/>
-      </w:pPr>
-      <w:r>
-        <w:rPr>
-          <w:rFonts w:hint="eastAsia"/>
-        </w:rPr>
-        <w:t>S</w:t>
-      </w:r>
-      <w:r>
-        <w:t>lider.makeChildVisible( child</w:t>
-      </w:r>
-      <w:r>
-        <w:t xml:space="preserve">, [animation] </w:t>
-      </w:r>
-      <w:r>
-        <w:t xml:space="preserve"> )</w:t>
-      </w:r>
-    </w:p>
-    <w:p>
-      <w:r>
-        <w:t>强制将子元素滚动到可见区域</w:t>
-      </w:r>
-    </w:p>
-    <w:p>
-      <w:pPr>
-        <w:pStyle w:val="4"/>
-      </w:pPr>
-      <w:r>
-        <w:rPr>
-          <w:rFonts w:hint="eastAsia"/>
-        </w:rPr>
-        <w:t>S</w:t>
-      </w:r>
-      <w:r>
-        <w:t>lider.makeChildVisible( child, align</w:t>
+        <w:t>lider.makeChildVisible</w:t>
+      </w:r>
+      <w:proofErr w:type="gramStart"/>
+      <w:r>
+        <w:t>( child</w:t>
+      </w:r>
+      <w:proofErr w:type="gramEnd"/>
+      <w:r>
+        <w:t>, align</w:t>
       </w:r>
       <w:r>
         <w:t xml:space="preserve">, [animation] </w:t>
@@ -51071,7 +52315,15 @@
         <w:t>S</w:t>
       </w:r>
       <w:r>
-        <w:t>lider.makeChildVisible( child, align,alignPoint</w:t>
+        <w:t>lider.makeChildVisible</w:t>
+      </w:r>
+      <w:proofErr w:type="gramStart"/>
+      <w:r>
+        <w:t>( child</w:t>
+      </w:r>
+      <w:proofErr w:type="gramEnd"/>
+      <w:r>
+        <w:t>, align,alignPoint</w:t>
       </w:r>
       <w:r>
         <w:t xml:space="preserve">, [animation] </w:t>
@@ -51154,7 +52406,15 @@
         <w:t>S</w:t>
       </w:r>
       <w:r>
-        <w:t>lider.scrollByPage( pages, [animation] )</w:t>
+        <w:t>lider.scrollByPage</w:t>
+      </w:r>
+      <w:proofErr w:type="gramStart"/>
+      <w:r>
+        <w:t>( pages</w:t>
+      </w:r>
+      <w:proofErr w:type="gramEnd"/>
+      <w:r>
+        <w:t>, [animation] )</w:t>
       </w:r>
     </w:p>
     <w:p>
@@ -51766,7 +53026,15 @@
       </w:pPr>
       <w:r>
         <w:lastRenderedPageBreak/>
-        <w:t>Page.refreshBinding(bindingId, [bindingURL ])</w:t>
+        <w:t>Page.refreshBinding(bindingId, [</w:t>
+      </w:r>
+      <w:proofErr w:type="gramStart"/>
+      <w:r>
+        <w:t>bindingURL ]</w:t>
+      </w:r>
+      <w:proofErr w:type="gramEnd"/>
+      <w:r>
+        <w:t>)</w:t>
       </w:r>
     </w:p>
     <w:p>
@@ -51795,7 +53063,15 @@
         <w:pStyle w:val="4"/>
       </w:pPr>
       <w:r>
-        <w:t>Page.pushStates ( XulView [cmd, [cmd, […] ]], [XulView … ] )</w:t>
+        <w:t xml:space="preserve">Page.pushStates </w:t>
+      </w:r>
+      <w:proofErr w:type="gramStart"/>
+      <w:r>
+        <w:t>( XulView</w:t>
+      </w:r>
+      <w:proofErr w:type="gramEnd"/>
+      <w:r>
+        <w:t xml:space="preserve"> [cmd, [cmd, […] ]], [XulView … ] )</w:t>
       </w:r>
     </w:p>
     <w:p>
@@ -51848,7 +53124,21 @@
         <w:rPr>
           <w:rFonts w:hint="eastAsia"/>
         </w:rPr>
-        <w:t>可用状态，并将旧状态记录在状态栈中。当调用</w:t>
+        <w:t>可用状态，并将</w:t>
+      </w:r>
+      <w:proofErr w:type="gramStart"/>
+      <w:r>
+        <w:rPr>
+          <w:rFonts w:hint="eastAsia"/>
+        </w:rPr>
+        <w:t>旧状态</w:t>
+      </w:r>
+      <w:proofErr w:type="gramEnd"/>
+      <w:r>
+        <w:rPr>
+          <w:rFonts w:hint="eastAsia"/>
+        </w:rPr>
+        <w:t>记录在状态栈中。当调用</w:t>
       </w:r>
       <w:r>
         <w:rPr>
@@ -51968,7 +53258,15 @@
           </w:tcPr>
           <w:p>
             <w:r>
-              <w:t>设置元素为不可用状态</w:t>
+              <w:t>设置元素为</w:t>
+            </w:r>
+            <w:proofErr w:type="gramStart"/>
+            <w:r>
+              <w:t>不</w:t>
+            </w:r>
+            <w:proofErr w:type="gramEnd"/>
+            <w:r>
+              <w:t>可用状态</w:t>
             </w:r>
           </w:p>
         </w:tc>
@@ -52263,11 +53561,19 @@
       <w:r>
         <w:t>如：</w:t>
       </w:r>
-      <w:r>
-        <w:rPr>
-          <w:rFonts w:hint="eastAsia"/>
-        </w:rPr>
-        <w:t xml:space="preserve">this.ownerPage.pushStates( view1, </w:t>
+      <w:proofErr w:type="gramStart"/>
+      <w:r>
+        <w:rPr>
+          <w:rFonts w:hint="eastAsia"/>
+        </w:rPr>
+        <w:t>this.ownerPage.pushStates</w:t>
+      </w:r>
+      <w:proofErr w:type="gramEnd"/>
+      <w:r>
+        <w:rPr>
+          <w:rFonts w:hint="eastAsia"/>
+        </w:rPr>
+        <w:t xml:space="preserve">( view1, </w:t>
       </w:r>
       <w:r>
         <w:t>“addClass”, “new-class”, “removeClass”, “old-class”, “addClass”, “new-class2”, view2, “setAttr”, “text”, “text-value”, “</w:t>
@@ -52702,8 +54008,16 @@
         <w:rPr>
           <w:rFonts w:hint="eastAsia"/>
         </w:rPr>
-        <w:t>容器的父级</w:t>
-      </w:r>
+        <w:t>容器</w:t>
+      </w:r>
+      <w:proofErr w:type="gramStart"/>
+      <w:r>
+        <w:rPr>
+          <w:rFonts w:hint="eastAsia"/>
+        </w:rPr>
+        <w:t>的父级</w:t>
+      </w:r>
+      <w:proofErr w:type="gramEnd"/>
       <w:r>
         <w:rPr>
           <w:rFonts w:hint="eastAsia"/>
@@ -52750,8 +54064,16 @@
         <w:rPr>
           <w:rFonts w:hint="eastAsia"/>
         </w:rPr>
-        <w:t>的最近父级</w:t>
-      </w:r>
+        <w:t>的</w:t>
+      </w:r>
+      <w:proofErr w:type="gramStart"/>
+      <w:r>
+        <w:rPr>
+          <w:rFonts w:hint="eastAsia"/>
+        </w:rPr>
+        <w:t>最近父级</w:t>
+      </w:r>
+      <w:proofErr w:type="gramEnd"/>
       <w:r>
         <w:rPr>
           <w:rFonts w:hint="eastAsia"/>
@@ -53095,7 +54417,7 @@
               <w:noProof/>
               <w:lang w:val="zh-CN"/>
             </w:rPr>
-            <w:t>34</w:t>
+            <w:t>32</w:t>
           </w:r>
           <w:r>
             <w:fldChar w:fldCharType="end"/>
@@ -55532,6 +56854,7 @@
     <w:lsdException w:name="Normal (Web)" w:uiPriority="99"/>
     <w:lsdException w:name="HTML Preformatted" w:uiPriority="99"/>
     <w:lsdException w:name="HTML Variable" w:semiHidden="1" w:unhideWhenUsed="1"/>
+    <w:lsdException w:name="Normal Table" w:semiHidden="1" w:unhideWhenUsed="1"/>
     <w:lsdException w:name="Outline List 3" w:semiHidden="1" w:unhideWhenUsed="1"/>
     <w:lsdException w:name="Table Simple 1" w:semiHidden="1" w:unhideWhenUsed="1"/>
     <w:lsdException w:name="Table Simple 2" w:semiHidden="1" w:unhideWhenUsed="1"/>
@@ -55574,8 +56897,10 @@
     <w:lsdException w:name="Table Subtle 2" w:semiHidden="1" w:unhideWhenUsed="1"/>
     <w:lsdException w:name="Table Web 1" w:semiHidden="1" w:unhideWhenUsed="1"/>
     <w:lsdException w:name="Table Web 2" w:semiHidden="1" w:unhideWhenUsed="1"/>
+    <w:lsdException w:name="Table Web 3" w:semiHidden="1" w:unhideWhenUsed="1"/>
     <w:lsdException w:name="Balloon Text" w:semiHidden="1" w:unhideWhenUsed="1"/>
     <w:lsdException w:name="Table Grid" w:uiPriority="59"/>
+    <w:lsdException w:name="Table Theme" w:semiHidden="1" w:unhideWhenUsed="1"/>
     <w:lsdException w:name="Placeholder Text" w:semiHidden="1" w:uiPriority="99"/>
     <w:lsdException w:name="No Spacing" w:uiPriority="1" w:qFormat="1"/>
     <w:lsdException w:name="Light Shading" w:uiPriority="60"/>
@@ -56315,7 +57640,7 @@
       <w:szCs w:val="28"/>
     </w:rPr>
   </w:style>
-  <w:style w:type="paragraph" w:styleId="12">
+  <w:style w:type="paragraph" w:styleId="TOC1">
     <w:name w:val="toc 1"/>
     <w:basedOn w:val="a0"/>
     <w:next w:val="a0"/>
@@ -56331,7 +57656,7 @@
       <w:jc w:val="center"/>
     </w:pPr>
   </w:style>
-  <w:style w:type="paragraph" w:styleId="21">
+  <w:style w:type="paragraph" w:styleId="TOC2">
     <w:name w:val="toc 2"/>
     <w:basedOn w:val="a0"/>
     <w:next w:val="a0"/>
@@ -56389,7 +57714,7 @@
     </w:rPr>
   </w:style>
   <w:style w:type="character" w:customStyle="1" w:styleId="af3">
-    <w:name w:val="正文首行缩进 字符"/>
+    <w:name w:val="正文文本首行缩进 字符"/>
     <w:link w:val="af2"/>
     <w:rsid w:val="00C71973"/>
     <w:rPr>
@@ -56431,7 +57756,7 @@
       <w:szCs w:val="21"/>
     </w:rPr>
   </w:style>
-  <w:style w:type="paragraph" w:styleId="30">
+  <w:style w:type="paragraph" w:styleId="TOC3">
     <w:name w:val="toc 3"/>
     <w:basedOn w:val="a0"/>
     <w:next w:val="a0"/>
@@ -56442,7 +57767,7 @@
       <w:ind w:leftChars="400" w:left="840"/>
     </w:pPr>
   </w:style>
-  <w:style w:type="character" w:customStyle="1" w:styleId="22">
+  <w:style w:type="character" w:customStyle="1" w:styleId="21">
     <w:name w:val="标题2"/>
     <w:rsid w:val="004B0940"/>
     <w:rPr>
@@ -57031,7 +58356,7 @@
 </file>
 
 <file path=customXml/itemProps1.xml><?xml version="1.0" encoding="utf-8"?>
-<ds:datastoreItem xmlns:ds="http://schemas.openxmlformats.org/officeDocument/2006/customXml" ds:itemID="{E13124B3-D837-41A2-8B25-2645DA4F441F}">
+<ds:datastoreItem xmlns:ds="http://schemas.openxmlformats.org/officeDocument/2006/customXml" ds:itemID="{1B6D8BB7-9374-4A50-9490-7690D3188746}">
   <ds:schemaRefs>
     <ds:schemaRef ds:uri="http://schemas.openxmlformats.org/officeDocument/2006/bibliography"/>
   </ds:schemaRefs>

</xml_diff>